<commit_message>
Finished Creating Custom Enemies
Finished Creating Custom Enemies section of the document.
</commit_message>
<xml_diff>
--- a/AidanAdvancedChallenges.docx
+++ b/AidanAdvancedChallenges.docx
@@ -36,438 +36,41 @@
         </w:rPr>
         <w:t>Page 2</w:t>
       </w:r>
-    </w:p>
-    <w:p>
       <w:r>
-        <w:br w:type="page"/>
+        <w:rPr>
+          <w:sz w:val="28"/>
+        </w:rPr>
+        <w:t>-3</w:t>
       </w:r>
     </w:p>
     <w:p>
+      <w:pPr>
+        <w:jc w:val="center"/>
+        <w:rPr>
+          <w:sz w:val="28"/>
+        </w:rPr>
+      </w:pPr>
       <w:r>
         <w:rPr>
-          <w:noProof/>
-          <w:color w:val="70AD47" w:themeColor="accent6"/>
+          <w:sz w:val="28"/>
         </w:rPr>
-        <w:lastRenderedPageBreak/>
-        <mc:AlternateContent>
-          <mc:Choice Requires="wps">
-            <w:drawing>
-              <wp:anchor distT="0" distB="0" distL="114300" distR="114300" simplePos="0" relativeHeight="251659264" behindDoc="0" locked="0" layoutInCell="1" allowOverlap="1" wp14:anchorId="4D1DF9E8" wp14:editId="648222C0">
-                <wp:simplePos x="0" y="0"/>
-                <wp:positionH relativeFrom="margin">
-                  <wp:align>center</wp:align>
-                </wp:positionH>
-                <wp:positionV relativeFrom="paragraph">
-                  <wp:posOffset>-361950</wp:posOffset>
-                </wp:positionV>
-                <wp:extent cx="5732780" cy="923290"/>
-                <wp:effectExtent l="0" t="0" r="20320" b="10160"/>
-                <wp:wrapNone/>
-                <wp:docPr id="1" name="Rectangle: Diagonal Corners Rounded 1"/>
-                <wp:cNvGraphicFramePr/>
-                <a:graphic xmlns:a="http://schemas.openxmlformats.org/drawingml/2006/main">
-                  <a:graphicData uri="http://schemas.microsoft.com/office/word/2010/wordprocessingShape">
-                    <wps:wsp>
-                      <wps:cNvSpPr/>
-                      <wps:spPr>
-                        <a:xfrm>
-                          <a:off x="0" y="0"/>
-                          <a:ext cx="5732780" cy="923290"/>
-                        </a:xfrm>
-                        <a:prstGeom prst="round2DiagRect">
-                          <a:avLst>
-                            <a:gd name="adj1" fmla="val 50000"/>
-                            <a:gd name="adj2" fmla="val 0"/>
-                          </a:avLst>
-                        </a:prstGeom>
-                        <a:solidFill>
-                          <a:schemeClr val="accent6"/>
-                        </a:solidFill>
-                      </wps:spPr>
-                      <wps:style>
-                        <a:lnRef idx="2">
-                          <a:schemeClr val="accent6">
-                            <a:shade val="50000"/>
-                          </a:schemeClr>
-                        </a:lnRef>
-                        <a:fillRef idx="1">
-                          <a:schemeClr val="accent6"/>
-                        </a:fillRef>
-                        <a:effectRef idx="0">
-                          <a:schemeClr val="accent6"/>
-                        </a:effectRef>
-                        <a:fontRef idx="minor">
-                          <a:schemeClr val="lt1"/>
-                        </a:fontRef>
-                      </wps:style>
-                      <wps:txbx>
-                        <w:txbxContent>
-                          <w:p>
-                            <w:pPr>
-                              <w:jc w:val="center"/>
-                              <w:rPr>
-                                <w:color w:val="000000" w:themeColor="text1"/>
-                                <w:sz w:val="72"/>
-                                <w:szCs w:val="72"/>
-                              </w:rPr>
-                            </w:pPr>
-                            <w:r>
-                              <w:rPr>
-                                <w:color w:val="000000" w:themeColor="text1"/>
-                                <w:sz w:val="72"/>
-                                <w:szCs w:val="72"/>
-                              </w:rPr>
-                              <w:t>Template</w:t>
-                            </w:r>
-                          </w:p>
-                        </w:txbxContent>
-                      </wps:txbx>
-                      <wps:bodyPr rot="0" spcFirstLastPara="0" vertOverflow="overflow" horzOverflow="overflow" vert="horz" wrap="square" lIns="91440" tIns="45720" rIns="91440" bIns="45720" numCol="1" spcCol="0" rtlCol="0" fromWordArt="0" anchor="ctr" anchorCtr="0" forceAA="0" compatLnSpc="1">
-                        <a:prstTxWarp prst="textNoShape">
-                          <a:avLst/>
-                        </a:prstTxWarp>
-                        <a:noAutofit/>
-                      </wps:bodyPr>
-                    </wps:wsp>
-                  </a:graphicData>
-                </a:graphic>
-                <wp14:sizeRelH relativeFrom="margin">
-                  <wp14:pctWidth>0</wp14:pctWidth>
-                </wp14:sizeRelH>
-                <wp14:sizeRelV relativeFrom="margin">
-                  <wp14:pctHeight>0</wp14:pctHeight>
-                </wp14:sizeRelV>
-              </wp:anchor>
-            </w:drawing>
-          </mc:Choice>
-          <mc:Fallback>
-            <w:pict>
-              <v:shape w14:anchorId="4D1DF9E8" id="Rectangle: Diagonal Corners Rounded 1" o:spid="_x0000_s1026" style="position:absolute;margin-left:0;margin-top:-28.5pt;width:451.4pt;height:72.7pt;z-index:251659264;visibility:visible;mso-wrap-style:square;mso-width-percent:0;mso-height-percent:0;mso-wrap-distance-left:9pt;mso-wrap-distance-top:0;mso-wrap-distance-right:9pt;mso-wrap-distance-bottom:0;mso-position-horizontal:center;mso-position-horizontal-relative:margin;mso-position-vertical:absolute;mso-position-vertical-relative:text;mso-width-percent:0;mso-height-percent:0;mso-width-relative:margin;mso-height-relative:margin;v-text-anchor:middle" coordsize="5732780,923290" o:spt="100" o:gfxdata="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" adj="-11796480,,5400" path="m461645,l5732780,r,l5732780,461645v,254959,-206686,461645,-461645,461645l,923290r,l,461645c,206686,206686,,461645,xe" fillcolor="#70ad47 [3209]" strokecolor="#375623 [1609]" strokeweight="1pt">
-                <v:stroke joinstyle="miter"/>
-                <v:formulas/>
-                <v:path arrowok="t" o:connecttype="custom" o:connectlocs="461645,0;5732780,0;5732780,0;5732780,461645;5271135,923290;0,923290;0,923290;0,461645;461645,0" o:connectangles="0,0,0,0,0,0,0,0,0" textboxrect="0,0,5732780,923290"/>
-                <v:textbox>
-                  <w:txbxContent>
-                    <w:p>
-                      <w:pPr>
-                        <w:jc w:val="center"/>
-                        <w:rPr>
-                          <w:color w:val="000000" w:themeColor="text1"/>
-                          <w:sz w:val="72"/>
-                          <w:szCs w:val="72"/>
-                        </w:rPr>
-                      </w:pPr>
-                      <w:r>
-                        <w:rPr>
-                          <w:color w:val="000000" w:themeColor="text1"/>
-                          <w:sz w:val="72"/>
-                          <w:szCs w:val="72"/>
-                        </w:rPr>
-                        <w:t>Template</w:t>
-                      </w:r>
-                    </w:p>
-                  </w:txbxContent>
-                </v:textbox>
-                <w10:wrap anchorx="margin"/>
-              </v:shape>
-            </w:pict>
-          </mc:Fallback>
-        </mc:AlternateContent>
+        <w:t>Adding Movies: Page 4</w:t>
       </w:r>
     </w:p>
-    <w:p/>
     <w:p>
+      <w:pPr>
+        <w:jc w:val="center"/>
+        <w:rPr>
+          <w:sz w:val="28"/>
+        </w:rPr>
+      </w:pPr>
       <w:r>
         <w:rPr>
-          <w:noProof/>
+          <w:sz w:val="28"/>
         </w:rPr>
-        <mc:AlternateContent>
-          <mc:Choice Requires="wps">
-            <w:drawing>
-              <wp:anchor distT="0" distB="0" distL="114300" distR="114300" simplePos="0" relativeHeight="251660288" behindDoc="0" locked="0" layoutInCell="1" allowOverlap="1" wp14:anchorId="71B4C2EE" wp14:editId="5B482916">
-                <wp:simplePos x="0" y="0"/>
-                <wp:positionH relativeFrom="margin">
-                  <wp:align>right</wp:align>
-                </wp:positionH>
-                <wp:positionV relativeFrom="paragraph">
-                  <wp:posOffset>171450</wp:posOffset>
-                </wp:positionV>
-                <wp:extent cx="5915025" cy="600075"/>
-                <wp:effectExtent l="0" t="0" r="28575" b="28575"/>
-                <wp:wrapNone/>
-                <wp:docPr id="2" name="Rectangle 2"/>
-                <wp:cNvGraphicFramePr/>
-                <a:graphic xmlns:a="http://schemas.openxmlformats.org/drawingml/2006/main">
-                  <a:graphicData uri="http://schemas.microsoft.com/office/word/2010/wordprocessingShape">
-                    <wps:wsp>
-                      <wps:cNvSpPr/>
-                      <wps:spPr>
-                        <a:xfrm>
-                          <a:off x="0" y="0"/>
-                          <a:ext cx="5915025" cy="600075"/>
-                        </a:xfrm>
-                        <a:prstGeom prst="rect">
-                          <a:avLst/>
-                        </a:prstGeom>
-                      </wps:spPr>
-                      <wps:style>
-                        <a:lnRef idx="2">
-                          <a:schemeClr val="dk1"/>
-                        </a:lnRef>
-                        <a:fillRef idx="1">
-                          <a:schemeClr val="lt1"/>
-                        </a:fillRef>
-                        <a:effectRef idx="0">
-                          <a:schemeClr val="dk1"/>
-                        </a:effectRef>
-                        <a:fontRef idx="minor">
-                          <a:schemeClr val="dk1"/>
-                        </a:fontRef>
-                      </wps:style>
-                      <wps:txbx>
-                        <w:txbxContent>
-                          <w:p>
-                            <w:r>
-                              <w:t>Def / Intro</w:t>
-                            </w:r>
-                          </w:p>
-                        </w:txbxContent>
-                      </wps:txbx>
-                      <wps:bodyPr rot="0" spcFirstLastPara="0" vertOverflow="overflow" horzOverflow="overflow" vert="horz" wrap="square" lIns="91440" tIns="45720" rIns="91440" bIns="45720" numCol="1" spcCol="0" rtlCol="0" fromWordArt="0" anchor="ctr" anchorCtr="0" forceAA="0" compatLnSpc="1">
-                        <a:prstTxWarp prst="textNoShape">
-                          <a:avLst/>
-                        </a:prstTxWarp>
-                        <a:noAutofit/>
-                      </wps:bodyPr>
-                    </wps:wsp>
-                  </a:graphicData>
-                </a:graphic>
-                <wp14:sizeRelH relativeFrom="margin">
-                  <wp14:pctWidth>0</wp14:pctWidth>
-                </wp14:sizeRelH>
-                <wp14:sizeRelV relativeFrom="margin">
-                  <wp14:pctHeight>0</wp14:pctHeight>
-                </wp14:sizeRelV>
-              </wp:anchor>
-            </w:drawing>
-          </mc:Choice>
-          <mc:Fallback>
-            <w:pict>
-              <v:rect w14:anchorId="71B4C2EE" id="Rectangle 2" o:spid="_x0000_s1027" style="position:absolute;margin-left:414.55pt;margin-top:13.5pt;width:465.75pt;height:47.25pt;z-index:251660288;visibility:visible;mso-wrap-style:square;mso-width-percent:0;mso-height-percent:0;mso-wrap-distance-left:9pt;mso-wrap-distance-top:0;mso-wrap-distance-right:9pt;mso-wrap-distance-bottom:0;mso-position-horizontal:right;mso-position-horizontal-relative:margin;mso-position-vertical:absolute;mso-position-vertical-relative:text;mso-width-percent:0;mso-height-percent:0;mso-width-relative:margin;mso-height-relative:margin;v-text-anchor:middle" o:gfxdata="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" fillcolor="white [3201]" strokecolor="black [3200]" strokeweight="1pt">
-                <v:textbox>
-                  <w:txbxContent>
-                    <w:p>
-                      <w:r>
-                        <w:t>Def / Intro</w:t>
-                      </w:r>
-                    </w:p>
-                  </w:txbxContent>
-                </v:textbox>
-                <w10:wrap anchorx="margin"/>
-              </v:rect>
-            </w:pict>
-          </mc:Fallback>
-        </mc:AlternateContent>
+        <w:t>Template: Last Page</w:t>
       </w:r>
     </w:p>
-    <w:p/>
-    <w:p/>
-    <w:p>
-      <w:r>
-        <w:rPr>
-          <w:noProof/>
-        </w:rPr>
-        <mc:AlternateContent>
-          <mc:Choice Requires="wps">
-            <w:drawing>
-              <wp:anchor distT="0" distB="0" distL="114300" distR="114300" simplePos="0" relativeHeight="251663360" behindDoc="0" locked="0" layoutInCell="1" allowOverlap="1" wp14:anchorId="44817D9F" wp14:editId="4B35B5B5">
-                <wp:simplePos x="0" y="0"/>
-                <wp:positionH relativeFrom="margin">
-                  <wp:align>right</wp:align>
-                </wp:positionH>
-                <wp:positionV relativeFrom="paragraph">
-                  <wp:posOffset>171450</wp:posOffset>
-                </wp:positionV>
-                <wp:extent cx="2657475" cy="2419350"/>
-                <wp:effectExtent l="0" t="0" r="28575" b="19050"/>
-                <wp:wrapNone/>
-                <wp:docPr id="4" name="Rectangle 4"/>
-                <wp:cNvGraphicFramePr/>
-                <a:graphic xmlns:a="http://schemas.openxmlformats.org/drawingml/2006/main">
-                  <a:graphicData uri="http://schemas.microsoft.com/office/word/2010/wordprocessingShape">
-                    <wps:wsp>
-                      <wps:cNvSpPr/>
-                      <wps:spPr>
-                        <a:xfrm>
-                          <a:off x="0" y="0"/>
-                          <a:ext cx="2657475" cy="2419350"/>
-                        </a:xfrm>
-                        <a:prstGeom prst="rect">
-                          <a:avLst/>
-                        </a:prstGeom>
-                      </wps:spPr>
-                      <wps:style>
-                        <a:lnRef idx="2">
-                          <a:schemeClr val="dk1"/>
-                        </a:lnRef>
-                        <a:fillRef idx="1">
-                          <a:schemeClr val="lt1"/>
-                        </a:fillRef>
-                        <a:effectRef idx="0">
-                          <a:schemeClr val="dk1"/>
-                        </a:effectRef>
-                        <a:fontRef idx="minor">
-                          <a:schemeClr val="dk1"/>
-                        </a:fontRef>
-                      </wps:style>
-                      <wps:txbx>
-                        <w:txbxContent>
-                          <w:p>
-                            <w:r>
-                              <w:t>Steps</w:t>
-                            </w:r>
-                          </w:p>
-                        </w:txbxContent>
-                      </wps:txbx>
-                      <wps:bodyPr rot="0" spcFirstLastPara="0" vertOverflow="overflow" horzOverflow="overflow" vert="horz" wrap="square" lIns="91440" tIns="45720" rIns="91440" bIns="45720" numCol="1" spcCol="0" rtlCol="0" fromWordArt="0" anchor="ctr" anchorCtr="0" forceAA="0" compatLnSpc="1">
-                        <a:prstTxWarp prst="textNoShape">
-                          <a:avLst/>
-                        </a:prstTxWarp>
-                        <a:noAutofit/>
-                      </wps:bodyPr>
-                    </wps:wsp>
-                  </a:graphicData>
-                </a:graphic>
-                <wp14:sizeRelH relativeFrom="margin">
-                  <wp14:pctWidth>0</wp14:pctWidth>
-                </wp14:sizeRelH>
-                <wp14:sizeRelV relativeFrom="margin">
-                  <wp14:pctHeight>0</wp14:pctHeight>
-                </wp14:sizeRelV>
-              </wp:anchor>
-            </w:drawing>
-          </mc:Choice>
-          <mc:Fallback>
-            <w:pict>
-              <v:rect w14:anchorId="44817D9F" id="Rectangle 4" o:spid="_x0000_s1028" style="position:absolute;margin-left:158.05pt;margin-top:13.5pt;width:209.25pt;height:190.5pt;z-index:251663360;visibility:visible;mso-wrap-style:square;mso-width-percent:0;mso-height-percent:0;mso-wrap-distance-left:9pt;mso-wrap-distance-top:0;mso-wrap-distance-right:9pt;mso-wrap-distance-bottom:0;mso-position-horizontal:right;mso-position-horizontal-relative:margin;mso-position-vertical:absolute;mso-position-vertical-relative:text;mso-width-percent:0;mso-height-percent:0;mso-width-relative:margin;mso-height-relative:margin;v-text-anchor:middle" o:gfxdata="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" fillcolor="white [3201]" strokecolor="black [3200]" strokeweight="1pt">
-                <v:textbox>
-                  <w:txbxContent>
-                    <w:p>
-                      <w:r>
-                        <w:t>Steps</w:t>
-                      </w:r>
-                    </w:p>
-                  </w:txbxContent>
-                </v:textbox>
-                <w10:wrap anchorx="margin"/>
-              </v:rect>
-            </w:pict>
-          </mc:Fallback>
-        </mc:AlternateContent>
-      </w:r>
-      <w:r>
-        <w:rPr>
-          <w:noProof/>
-        </w:rPr>
-        <mc:AlternateContent>
-          <mc:Choice Requires="wps">
-            <w:drawing>
-              <wp:anchor distT="0" distB="0" distL="114300" distR="114300" simplePos="0" relativeHeight="251661312" behindDoc="0" locked="0" layoutInCell="1" allowOverlap="1" wp14:anchorId="0689B6B0" wp14:editId="3D8C05F5">
-                <wp:simplePos x="0" y="0"/>
-                <wp:positionH relativeFrom="margin">
-                  <wp:align>left</wp:align>
-                </wp:positionH>
-                <wp:positionV relativeFrom="paragraph">
-                  <wp:posOffset>143510</wp:posOffset>
-                </wp:positionV>
-                <wp:extent cx="2657475" cy="2419350"/>
-                <wp:effectExtent l="0" t="0" r="28575" b="19050"/>
-                <wp:wrapNone/>
-                <wp:docPr id="3" name="Rectangle 3"/>
-                <wp:cNvGraphicFramePr/>
-                <a:graphic xmlns:a="http://schemas.openxmlformats.org/drawingml/2006/main">
-                  <a:graphicData uri="http://schemas.microsoft.com/office/word/2010/wordprocessingShape">
-                    <wps:wsp>
-                      <wps:cNvSpPr/>
-                      <wps:spPr>
-                        <a:xfrm>
-                          <a:off x="0" y="0"/>
-                          <a:ext cx="2657475" cy="2419350"/>
-                        </a:xfrm>
-                        <a:prstGeom prst="rect">
-                          <a:avLst/>
-                        </a:prstGeom>
-                      </wps:spPr>
-                      <wps:style>
-                        <a:lnRef idx="2">
-                          <a:schemeClr val="dk1"/>
-                        </a:lnRef>
-                        <a:fillRef idx="1">
-                          <a:schemeClr val="lt1"/>
-                        </a:fillRef>
-                        <a:effectRef idx="0">
-                          <a:schemeClr val="dk1"/>
-                        </a:effectRef>
-                        <a:fontRef idx="minor">
-                          <a:schemeClr val="dk1"/>
-                        </a:fontRef>
-                      </wps:style>
-                      <wps:txbx>
-                        <w:txbxContent>
-                          <w:p>
-                            <w:r>
-                              <w:t>Steps</w:t>
-                            </w:r>
-                          </w:p>
-                        </w:txbxContent>
-                      </wps:txbx>
-                      <wps:bodyPr rot="0" spcFirstLastPara="0" vertOverflow="overflow" horzOverflow="overflow" vert="horz" wrap="square" lIns="91440" tIns="45720" rIns="91440" bIns="45720" numCol="1" spcCol="0" rtlCol="0" fromWordArt="0" anchor="ctr" anchorCtr="0" forceAA="0" compatLnSpc="1">
-                        <a:prstTxWarp prst="textNoShape">
-                          <a:avLst/>
-                        </a:prstTxWarp>
-                        <a:noAutofit/>
-                      </wps:bodyPr>
-                    </wps:wsp>
-                  </a:graphicData>
-                </a:graphic>
-                <wp14:sizeRelH relativeFrom="margin">
-                  <wp14:pctWidth>0</wp14:pctWidth>
-                </wp14:sizeRelH>
-                <wp14:sizeRelV relativeFrom="margin">
-                  <wp14:pctHeight>0</wp14:pctHeight>
-                </wp14:sizeRelV>
-              </wp:anchor>
-            </w:drawing>
-          </mc:Choice>
-          <mc:Fallback>
-            <w:pict>
-              <v:rect w14:anchorId="0689B6B0" id="Rectangle 3" o:spid="_x0000_s1029" style="position:absolute;margin-left:0;margin-top:11.3pt;width:209.25pt;height:190.5pt;z-index:251661312;visibility:visible;mso-wrap-style:square;mso-width-percent:0;mso-height-percent:0;mso-wrap-distance-left:9pt;mso-wrap-distance-top:0;mso-wrap-distance-right:9pt;mso-wrap-distance-bottom:0;mso-position-horizontal:left;mso-position-horizontal-relative:margin;mso-position-vertical:absolute;mso-position-vertical-relative:text;mso-width-percent:0;mso-height-percent:0;mso-width-relative:margin;mso-height-relative:margin;v-text-anchor:middle" o:gfxdata="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" fillcolor="white [3201]" strokecolor="black [3200]" strokeweight="1pt">
-                <v:textbox>
-                  <w:txbxContent>
-                    <w:p>
-                      <w:r>
-                        <w:t>Steps</w:t>
-                      </w:r>
-                    </w:p>
-                  </w:txbxContent>
-                </v:textbox>
-                <w10:wrap anchorx="margin"/>
-              </v:rect>
-            </w:pict>
-          </mc:Fallback>
-        </mc:AlternateContent>
-      </w:r>
-    </w:p>
-    <w:p/>
-    <w:p/>
-    <w:p/>
-    <w:p/>
-    <w:p/>
-    <w:p/>
-    <w:p/>
-    <w:p/>
-    <w:p/>
-    <w:p/>
     <w:p>
       <w:r>
         <w:br w:type="page"/>
@@ -573,7 +176,7 @@
           </mc:Choice>
           <mc:Fallback>
             <w:pict>
-              <v:shape w14:anchorId="4DB53770" id="Rectangle: Diagonal Corners Rounded 5" o:spid="_x0000_s1030" style="position:absolute;margin-left:0;margin-top:-28.5pt;width:451.4pt;height:72.7pt;z-index:251665408;visibility:visible;mso-wrap-style:square;mso-width-percent:0;mso-height-percent:0;mso-wrap-distance-left:9pt;mso-wrap-distance-top:0;mso-wrap-distance-right:9pt;mso-wrap-distance-bottom:0;mso-position-horizontal:center;mso-position-horizontal-relative:margin;mso-position-vertical:absolute;mso-position-vertical-relative:text;mso-width-percent:0;mso-height-percent:0;mso-width-relative:margin;mso-height-relative:margin;v-text-anchor:middle" coordsize="5732780,923290" o:spt="100" o:gfxdata="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" adj="-11796480,,5400" path="m461645,l5732780,r,l5732780,461645v,254959,-206686,461645,-461645,461645l,923290r,l,461645c,206686,206686,,461645,xe" fillcolor="#70ad47 [3209]" strokecolor="#375623 [1609]" strokeweight="1pt">
+              <v:shape w14:anchorId="4DB53770" id="Rectangle: Diagonal Corners Rounded 5" o:spid="_x0000_s1026" style="position:absolute;margin-left:0;margin-top:-28.5pt;width:451.4pt;height:72.7pt;z-index:251665408;visibility:visible;mso-wrap-style:square;mso-width-percent:0;mso-height-percent:0;mso-wrap-distance-left:9pt;mso-wrap-distance-top:0;mso-wrap-distance-right:9pt;mso-wrap-distance-bottom:0;mso-position-horizontal:center;mso-position-horizontal-relative:margin;mso-position-vertical:absolute;mso-position-vertical-relative:text;mso-width-percent:0;mso-height-percent:0;mso-width-relative:margin;mso-height-relative:margin;v-text-anchor:middle" coordsize="5732780,923290" o:spt="100" o:gfxdata="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" adj="-11796480,,5400" path="m461645,l5732780,r,l5732780,461645v,254959,-206686,461645,-461645,461645l,923290r,l,461645c,206686,206686,,461645,xe" fillcolor="#70ad47 [3209]" strokecolor="#375623 [1609]" strokeweight="1pt">
                 <v:stroke joinstyle="miter"/>
                 <v:formulas/>
                 <v:path arrowok="t" o:connecttype="custom" o:connectlocs="461645,0;5732780,0;5732780,0;5732780,461645;5271135,923290;0,923290;0,923290;0,461645;461645,0" o:connectangles="0,0,0,0,0,0,0,0,0" textboxrect="0,0,5732780,923290"/>
@@ -615,7 +218,1828 @@
         <mc:AlternateContent>
           <mc:Choice Requires="wps">
             <w:drawing>
-              <wp:anchor distT="0" distB="0" distL="114300" distR="114300" simplePos="0" relativeHeight="251666432" behindDoc="0" locked="0" layoutInCell="1" allowOverlap="1" wp14:anchorId="34496DE2" wp14:editId="00094D33">
+              <wp:anchor distT="0" distB="0" distL="114300" distR="114300" simplePos="0" relativeHeight="251666432" behindDoc="0" locked="0" layoutInCell="1" allowOverlap="1" wp14:anchorId="34496DE2" wp14:editId="041B0F59">
+                <wp:simplePos x="0" y="0"/>
+                <wp:positionH relativeFrom="margin">
+                  <wp:align>right</wp:align>
+                </wp:positionH>
+                <wp:positionV relativeFrom="paragraph">
+                  <wp:posOffset>171450</wp:posOffset>
+                </wp:positionV>
+                <wp:extent cx="5915025" cy="676275"/>
+                <wp:effectExtent l="0" t="0" r="28575" b="28575"/>
+                <wp:wrapNone/>
+                <wp:docPr id="6" name="Rectangle 6"/>
+                <wp:cNvGraphicFramePr/>
+                <a:graphic xmlns:a="http://schemas.openxmlformats.org/drawingml/2006/main">
+                  <a:graphicData uri="http://schemas.microsoft.com/office/word/2010/wordprocessingShape">
+                    <wps:wsp>
+                      <wps:cNvSpPr/>
+                      <wps:spPr>
+                        <a:xfrm>
+                          <a:off x="0" y="0"/>
+                          <a:ext cx="5915025" cy="676275"/>
+                        </a:xfrm>
+                        <a:prstGeom prst="rect">
+                          <a:avLst/>
+                        </a:prstGeom>
+                      </wps:spPr>
+                      <wps:style>
+                        <a:lnRef idx="2">
+                          <a:schemeClr val="dk1"/>
+                        </a:lnRef>
+                        <a:fillRef idx="1">
+                          <a:schemeClr val="lt1"/>
+                        </a:fillRef>
+                        <a:effectRef idx="0">
+                          <a:schemeClr val="dk1"/>
+                        </a:effectRef>
+                        <a:fontRef idx="minor">
+                          <a:schemeClr val="dk1"/>
+                        </a:fontRef>
+                      </wps:style>
+                      <wps:txbx>
+                        <w:txbxContent>
+                          <w:p>
+                            <w:pPr>
+                              <w:rPr>
+                                <w:sz w:val="24"/>
+                              </w:rPr>
+                            </w:pPr>
+                            <w:r>
+                              <w:rPr>
+                                <w:sz w:val="24"/>
+                              </w:rPr>
+                              <w:t>When</w:t>
+                            </w:r>
+                            <w:r>
+                              <w:rPr>
+                                <w:sz w:val="24"/>
+                              </w:rPr>
+                              <w:t xml:space="preserve"> making a game, you will always need an enemy. RPG Maker will provide you with some predesigned ones, but what if you want your own. We will walk through the steps to create your own custom enemy.</w:t>
+                            </w:r>
+                          </w:p>
+                        </w:txbxContent>
+                      </wps:txbx>
+                      <wps:bodyPr rot="0" spcFirstLastPara="0" vertOverflow="overflow" horzOverflow="overflow" vert="horz" wrap="square" lIns="91440" tIns="45720" rIns="91440" bIns="45720" numCol="1" spcCol="0" rtlCol="0" fromWordArt="0" anchor="ctr" anchorCtr="0" forceAA="0" compatLnSpc="1">
+                        <a:prstTxWarp prst="textNoShape">
+                          <a:avLst/>
+                        </a:prstTxWarp>
+                        <a:noAutofit/>
+                      </wps:bodyPr>
+                    </wps:wsp>
+                  </a:graphicData>
+                </a:graphic>
+                <wp14:sizeRelH relativeFrom="margin">
+                  <wp14:pctWidth>0</wp14:pctWidth>
+                </wp14:sizeRelH>
+                <wp14:sizeRelV relativeFrom="margin">
+                  <wp14:pctHeight>0</wp14:pctHeight>
+                </wp14:sizeRelV>
+              </wp:anchor>
+            </w:drawing>
+          </mc:Choice>
+          <mc:Fallback>
+            <w:pict>
+              <v:rect w14:anchorId="34496DE2" id="Rectangle 6" o:spid="_x0000_s1027" style="position:absolute;margin-left:414.55pt;margin-top:13.5pt;width:465.75pt;height:53.25pt;z-index:251666432;visibility:visible;mso-wrap-style:square;mso-width-percent:0;mso-height-percent:0;mso-wrap-distance-left:9pt;mso-wrap-distance-top:0;mso-wrap-distance-right:9pt;mso-wrap-distance-bottom:0;mso-position-horizontal:right;mso-position-horizontal-relative:margin;mso-position-vertical:absolute;mso-position-vertical-relative:text;mso-width-percent:0;mso-height-percent:0;mso-width-relative:margin;mso-height-relative:margin;v-text-anchor:middle" o:gfxdata="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" fillcolor="white [3201]" strokecolor="black [3200]" strokeweight="1pt">
+                <v:textbox>
+                  <w:txbxContent>
+                    <w:p>
+                      <w:pPr>
+                        <w:rPr>
+                          <w:sz w:val="24"/>
+                        </w:rPr>
+                      </w:pPr>
+                      <w:r>
+                        <w:rPr>
+                          <w:sz w:val="24"/>
+                        </w:rPr>
+                        <w:t>When</w:t>
+                      </w:r>
+                      <w:r>
+                        <w:rPr>
+                          <w:sz w:val="24"/>
+                        </w:rPr>
+                        <w:t xml:space="preserve"> making a game, you will always need an enemy. RPG Maker will provide you with some predesigned ones, but what if you want your own. We will walk through the steps to create your own custom enemy.</w:t>
+                      </w:r>
+                    </w:p>
+                  </w:txbxContent>
+                </v:textbox>
+                <w10:wrap anchorx="margin"/>
+              </v:rect>
+            </w:pict>
+          </mc:Fallback>
+        </mc:AlternateContent>
+      </w:r>
+    </w:p>
+    <w:p/>
+    <w:p/>
+    <w:p>
+      <w:r>
+        <w:rPr>
+          <w:noProof/>
+        </w:rPr>
+        <mc:AlternateContent>
+          <mc:Choice Requires="wps">
+            <w:drawing>
+              <wp:anchor distT="0" distB="0" distL="114300" distR="114300" simplePos="0" relativeHeight="251668480" behindDoc="0" locked="0" layoutInCell="1" allowOverlap="1" wp14:anchorId="7FE345AF" wp14:editId="7BD444E9">
+                <wp:simplePos x="0" y="0"/>
+                <wp:positionH relativeFrom="margin">
+                  <wp:posOffset>2743200</wp:posOffset>
+                </wp:positionH>
+                <wp:positionV relativeFrom="paragraph">
+                  <wp:posOffset>143510</wp:posOffset>
+                </wp:positionV>
+                <wp:extent cx="3175000" cy="2359025"/>
+                <wp:effectExtent l="0" t="0" r="25400" b="22225"/>
+                <wp:wrapNone/>
+                <wp:docPr id="7" name="Rectangle 7"/>
+                <wp:cNvGraphicFramePr/>
+                <a:graphic xmlns:a="http://schemas.openxmlformats.org/drawingml/2006/main">
+                  <a:graphicData uri="http://schemas.microsoft.com/office/word/2010/wordprocessingShape">
+                    <wps:wsp>
+                      <wps:cNvSpPr/>
+                      <wps:spPr>
+                        <a:xfrm>
+                          <a:off x="0" y="0"/>
+                          <a:ext cx="3175000" cy="2359025"/>
+                        </a:xfrm>
+                        <a:prstGeom prst="rect">
+                          <a:avLst/>
+                        </a:prstGeom>
+                      </wps:spPr>
+                      <wps:style>
+                        <a:lnRef idx="2">
+                          <a:schemeClr val="dk1"/>
+                        </a:lnRef>
+                        <a:fillRef idx="1">
+                          <a:schemeClr val="lt1"/>
+                        </a:fillRef>
+                        <a:effectRef idx="0">
+                          <a:schemeClr val="dk1"/>
+                        </a:effectRef>
+                        <a:fontRef idx="minor">
+                          <a:schemeClr val="dk1"/>
+                        </a:fontRef>
+                      </wps:style>
+                      <wps:txbx>
+                        <w:txbxContent>
+                          <w:p>
+                            <w:pPr>
+                              <w:rPr>
+                                <w:noProof/>
+                              </w:rPr>
+                            </w:pPr>
+                            <w:r>
+                              <w:t xml:space="preserve">Now in RPG Maker, navigate to the </w:t>
+                            </w:r>
+                            <w:r>
+                              <w:rPr>
+                                <w:i/>
+                              </w:rPr>
+                              <w:t>“enemies”</w:t>
+                            </w:r>
+                            <w:r>
+                              <w:t xml:space="preserve"> tab in the database. Click in the </w:t>
+                            </w:r>
+                            <w:r>
+                              <w:rPr>
+                                <w:i/>
+                              </w:rPr>
+                              <w:t>Image:</w:t>
+                            </w:r>
+                            <w:r>
+                              <w:t xml:space="preserve"> transparent box to select an image.</w:t>
+                            </w:r>
+                            <w:r>
+                              <w:rPr>
+                                <w:noProof/>
+                              </w:rPr>
+                              <w:t xml:space="preserve"> </w:t>
+                            </w:r>
+                          </w:p>
+                          <w:p>
+                            <w:r>
+                              <w:rPr>
+                                <w:noProof/>
+                              </w:rPr>
+                              <w:drawing>
+                                <wp:inline distT="0" distB="0" distL="0" distR="0" wp14:anchorId="30C3BD8D" wp14:editId="1D2296B0">
+                                  <wp:extent cx="2876550" cy="1611521"/>
+                                  <wp:effectExtent l="0" t="0" r="0" b="8255"/>
+                                  <wp:docPr id="9" name="Picture 9"/>
+                                  <wp:cNvGraphicFramePr>
+                                    <a:graphicFrameLocks xmlns:a="http://schemas.openxmlformats.org/drawingml/2006/main" noChangeAspect="1"/>
+                                  </wp:cNvGraphicFramePr>
+                                  <a:graphic xmlns:a="http://schemas.openxmlformats.org/drawingml/2006/main">
+                                    <a:graphicData uri="http://schemas.openxmlformats.org/drawingml/2006/picture">
+                                      <pic:pic xmlns:pic="http://schemas.openxmlformats.org/drawingml/2006/picture">
+                                        <pic:nvPicPr>
+                                          <pic:cNvPr id="9" name="Enemy Image box.PNG"/>
+                                          <pic:cNvPicPr/>
+                                        </pic:nvPicPr>
+                                        <pic:blipFill>
+                                          <a:blip r:embed="rId9">
+                                            <a:extLst>
+                                              <a:ext uri="{28A0092B-C50C-407E-A947-70E740481C1C}">
+                                                <a14:useLocalDpi xmlns:a14="http://schemas.microsoft.com/office/drawing/2010/main" val="0"/>
+                                              </a:ext>
+                                            </a:extLst>
+                                          </a:blip>
+                                          <a:stretch>
+                                            <a:fillRect/>
+                                          </a:stretch>
+                                        </pic:blipFill>
+                                        <pic:spPr>
+                                          <a:xfrm>
+                                            <a:off x="0" y="0"/>
+                                            <a:ext cx="2890669" cy="1619431"/>
+                                          </a:xfrm>
+                                          <a:prstGeom prst="rect">
+                                            <a:avLst/>
+                                          </a:prstGeom>
+                                        </pic:spPr>
+                                      </pic:pic>
+                                    </a:graphicData>
+                                  </a:graphic>
+                                </wp:inline>
+                              </w:drawing>
+                            </w:r>
+                          </w:p>
+                        </w:txbxContent>
+                      </wps:txbx>
+                      <wps:bodyPr rot="0" spcFirstLastPara="0" vertOverflow="overflow" horzOverflow="overflow" vert="horz" wrap="square" lIns="91440" tIns="45720" rIns="91440" bIns="45720" numCol="1" spcCol="0" rtlCol="0" fromWordArt="0" anchor="ctr" anchorCtr="0" forceAA="0" compatLnSpc="1">
+                        <a:prstTxWarp prst="textNoShape">
+                          <a:avLst/>
+                        </a:prstTxWarp>
+                        <a:noAutofit/>
+                      </wps:bodyPr>
+                    </wps:wsp>
+                  </a:graphicData>
+                </a:graphic>
+                <wp14:sizeRelH relativeFrom="margin">
+                  <wp14:pctWidth>0</wp14:pctWidth>
+                </wp14:sizeRelH>
+                <wp14:sizeRelV relativeFrom="margin">
+                  <wp14:pctHeight>0</wp14:pctHeight>
+                </wp14:sizeRelV>
+              </wp:anchor>
+            </w:drawing>
+          </mc:Choice>
+          <mc:Fallback>
+            <w:pict>
+              <v:rect w14:anchorId="7FE345AF" id="Rectangle 7" o:spid="_x0000_s1028" style="position:absolute;margin-left:3in;margin-top:11.3pt;width:250pt;height:185.75pt;z-index:251668480;visibility:visible;mso-wrap-style:square;mso-width-percent:0;mso-height-percent:0;mso-wrap-distance-left:9pt;mso-wrap-distance-top:0;mso-wrap-distance-right:9pt;mso-wrap-distance-bottom:0;mso-position-horizontal:absolute;mso-position-horizontal-relative:margin;mso-position-vertical:absolute;mso-position-vertical-relative:text;mso-width-percent:0;mso-height-percent:0;mso-width-relative:margin;mso-height-relative:margin;v-text-anchor:middle" o:gfxdata="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" fillcolor="white [3201]" strokecolor="black [3200]" strokeweight="1pt">
+                <v:textbox>
+                  <w:txbxContent>
+                    <w:p>
+                      <w:pPr>
+                        <w:rPr>
+                          <w:noProof/>
+                        </w:rPr>
+                      </w:pPr>
+                      <w:r>
+                        <w:t xml:space="preserve">Now in RPG Maker, navigate to the </w:t>
+                      </w:r>
+                      <w:r>
+                        <w:rPr>
+                          <w:i/>
+                        </w:rPr>
+                        <w:t>“enemies”</w:t>
+                      </w:r>
+                      <w:r>
+                        <w:t xml:space="preserve"> tab in the database. Click in the </w:t>
+                      </w:r>
+                      <w:r>
+                        <w:rPr>
+                          <w:i/>
+                        </w:rPr>
+                        <w:t>Image:</w:t>
+                      </w:r>
+                      <w:r>
+                        <w:t xml:space="preserve"> transparent box to select an image.</w:t>
+                      </w:r>
+                      <w:r>
+                        <w:rPr>
+                          <w:noProof/>
+                        </w:rPr>
+                        <w:t xml:space="preserve"> </w:t>
+                      </w:r>
+                    </w:p>
+                    <w:p>
+                      <w:r>
+                        <w:rPr>
+                          <w:noProof/>
+                        </w:rPr>
+                        <w:drawing>
+                          <wp:inline distT="0" distB="0" distL="0" distR="0" wp14:anchorId="30C3BD8D" wp14:editId="1D2296B0">
+                            <wp:extent cx="2876550" cy="1611521"/>
+                            <wp:effectExtent l="0" t="0" r="0" b="8255"/>
+                            <wp:docPr id="9" name="Picture 9"/>
+                            <wp:cNvGraphicFramePr>
+                              <a:graphicFrameLocks xmlns:a="http://schemas.openxmlformats.org/drawingml/2006/main" noChangeAspect="1"/>
+                            </wp:cNvGraphicFramePr>
+                            <a:graphic xmlns:a="http://schemas.openxmlformats.org/drawingml/2006/main">
+                              <a:graphicData uri="http://schemas.openxmlformats.org/drawingml/2006/picture">
+                                <pic:pic xmlns:pic="http://schemas.openxmlformats.org/drawingml/2006/picture">
+                                  <pic:nvPicPr>
+                                    <pic:cNvPr id="9" name="Enemy Image box.PNG"/>
+                                    <pic:cNvPicPr/>
+                                  </pic:nvPicPr>
+                                  <pic:blipFill>
+                                    <a:blip r:embed="rId9">
+                                      <a:extLst>
+                                        <a:ext uri="{28A0092B-C50C-407E-A947-70E740481C1C}">
+                                          <a14:useLocalDpi xmlns:a14="http://schemas.microsoft.com/office/drawing/2010/main" val="0"/>
+                                        </a:ext>
+                                      </a:extLst>
+                                    </a:blip>
+                                    <a:stretch>
+                                      <a:fillRect/>
+                                    </a:stretch>
+                                  </pic:blipFill>
+                                  <pic:spPr>
+                                    <a:xfrm>
+                                      <a:off x="0" y="0"/>
+                                      <a:ext cx="2890669" cy="1619431"/>
+                                    </a:xfrm>
+                                    <a:prstGeom prst="rect">
+                                      <a:avLst/>
+                                    </a:prstGeom>
+                                  </pic:spPr>
+                                </pic:pic>
+                              </a:graphicData>
+                            </a:graphic>
+                          </wp:inline>
+                        </w:drawing>
+                      </w:r>
+                    </w:p>
+                  </w:txbxContent>
+                </v:textbox>
+                <w10:wrap anchorx="margin"/>
+              </v:rect>
+            </w:pict>
+          </mc:Fallback>
+        </mc:AlternateContent>
+      </w:r>
+      <w:r>
+        <w:rPr>
+          <w:noProof/>
+        </w:rPr>
+        <mc:AlternateContent>
+          <mc:Choice Requires="wps">
+            <w:drawing>
+              <wp:anchor distT="0" distB="0" distL="114300" distR="114300" simplePos="0" relativeHeight="251667456" behindDoc="0" locked="0" layoutInCell="1" allowOverlap="1" wp14:anchorId="7B537BE1" wp14:editId="5C746C6D">
+                <wp:simplePos x="0" y="0"/>
+                <wp:positionH relativeFrom="margin">
+                  <wp:align>left</wp:align>
+                </wp:positionH>
+                <wp:positionV relativeFrom="paragraph">
+                  <wp:posOffset>153035</wp:posOffset>
+                </wp:positionV>
+                <wp:extent cx="2657475" cy="2347150"/>
+                <wp:effectExtent l="0" t="0" r="28575" b="15240"/>
+                <wp:wrapNone/>
+                <wp:docPr id="8" name="Rectangle 8"/>
+                <wp:cNvGraphicFramePr/>
+                <a:graphic xmlns:a="http://schemas.openxmlformats.org/drawingml/2006/main">
+                  <a:graphicData uri="http://schemas.microsoft.com/office/word/2010/wordprocessingShape">
+                    <wps:wsp>
+                      <wps:cNvSpPr/>
+                      <wps:spPr>
+                        <a:xfrm>
+                          <a:off x="0" y="0"/>
+                          <a:ext cx="2657475" cy="2347150"/>
+                        </a:xfrm>
+                        <a:prstGeom prst="rect">
+                          <a:avLst/>
+                        </a:prstGeom>
+                      </wps:spPr>
+                      <wps:style>
+                        <a:lnRef idx="2">
+                          <a:schemeClr val="dk1"/>
+                        </a:lnRef>
+                        <a:fillRef idx="1">
+                          <a:schemeClr val="lt1"/>
+                        </a:fillRef>
+                        <a:effectRef idx="0">
+                          <a:schemeClr val="dk1"/>
+                        </a:effectRef>
+                        <a:fontRef idx="minor">
+                          <a:schemeClr val="dk1"/>
+                        </a:fontRef>
+                      </wps:style>
+                      <wps:txbx>
+                        <w:txbxContent>
+                          <w:p>
+                            <w:r>
+                              <w:t xml:space="preserve">For the custom enemy to work, you will need your image of the enemy. You will need to make sure that the image file is a </w:t>
+                            </w:r>
+                            <w:r>
+                              <w:rPr>
+                                <w:i/>
+                              </w:rPr>
+                              <w:t>.png</w:t>
+                            </w:r>
+                            <w:r>
+                              <w:t xml:space="preserve"> file</w:t>
+                            </w:r>
+                            <w:r>
+                              <w:t>, as other files might not work.</w:t>
+                            </w:r>
+                            <w:r>
+                              <w:t xml:space="preserve"> </w:t>
+                            </w:r>
+                          </w:p>
+                          <w:p/>
+                          <w:p>
+                            <w:r>
+                              <w:t xml:space="preserve">Once you have the file you will have to put it in the </w:t>
+                            </w:r>
+                            <w:r>
+                              <w:rPr>
+                                <w:i/>
+                              </w:rPr>
+                              <w:t>/*game*/img/</w:t>
+                            </w:r>
+                            <w:proofErr w:type="gramStart"/>
+                            <w:r>
+                              <w:rPr>
+                                <w:i/>
+                              </w:rPr>
+                              <w:t>enemies</w:t>
+                            </w:r>
+                            <w:proofErr w:type="gramEnd"/>
+                            <w:r>
+                              <w:t xml:space="preserve"> folder.</w:t>
+                            </w:r>
+                          </w:p>
+                          <w:p>
+                            <w:pPr>
+                              <w:rPr>
+                                <w:b/>
+                              </w:rPr>
+                            </w:pPr>
+                            <w:r>
+                              <w:rPr>
+                                <w:b/>
+                              </w:rPr>
+                              <w:t>*See Image Below*</w:t>
+                            </w:r>
+                          </w:p>
+                        </w:txbxContent>
+                      </wps:txbx>
+                      <wps:bodyPr rot="0" spcFirstLastPara="0" vertOverflow="overflow" horzOverflow="overflow" vert="horz" wrap="square" lIns="91440" tIns="45720" rIns="91440" bIns="45720" numCol="1" spcCol="0" rtlCol="0" fromWordArt="0" anchor="ctr" anchorCtr="0" forceAA="0" compatLnSpc="1">
+                        <a:prstTxWarp prst="textNoShape">
+                          <a:avLst/>
+                        </a:prstTxWarp>
+                        <a:noAutofit/>
+                      </wps:bodyPr>
+                    </wps:wsp>
+                  </a:graphicData>
+                </a:graphic>
+                <wp14:sizeRelH relativeFrom="margin">
+                  <wp14:pctWidth>0</wp14:pctWidth>
+                </wp14:sizeRelH>
+                <wp14:sizeRelV relativeFrom="margin">
+                  <wp14:pctHeight>0</wp14:pctHeight>
+                </wp14:sizeRelV>
+              </wp:anchor>
+            </w:drawing>
+          </mc:Choice>
+          <mc:Fallback>
+            <w:pict>
+              <v:rect w14:anchorId="7B537BE1" id="Rectangle 8" o:spid="_x0000_s1029" style="position:absolute;margin-left:0;margin-top:12.05pt;width:209.25pt;height:184.8pt;z-index:251667456;visibility:visible;mso-wrap-style:square;mso-width-percent:0;mso-height-percent:0;mso-wrap-distance-left:9pt;mso-wrap-distance-top:0;mso-wrap-distance-right:9pt;mso-wrap-distance-bottom:0;mso-position-horizontal:left;mso-position-horizontal-relative:margin;mso-position-vertical:absolute;mso-position-vertical-relative:text;mso-width-percent:0;mso-height-percent:0;mso-width-relative:margin;mso-height-relative:margin;v-text-anchor:middle" o:gfxdata="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" fillcolor="white [3201]" strokecolor="black [3200]" strokeweight="1pt">
+                <v:textbox>
+                  <w:txbxContent>
+                    <w:p>
+                      <w:r>
+                        <w:t xml:space="preserve">For the custom enemy to work, you will need your image of the enemy. You will need to make sure that the image file is a </w:t>
+                      </w:r>
+                      <w:r>
+                        <w:rPr>
+                          <w:i/>
+                        </w:rPr>
+                        <w:t>.png</w:t>
+                      </w:r>
+                      <w:r>
+                        <w:t xml:space="preserve"> file</w:t>
+                      </w:r>
+                      <w:r>
+                        <w:t>, as other files might not work.</w:t>
+                      </w:r>
+                      <w:r>
+                        <w:t xml:space="preserve"> </w:t>
+                      </w:r>
+                    </w:p>
+                    <w:p/>
+                    <w:p>
+                      <w:r>
+                        <w:t xml:space="preserve">Once you have the file you will have to put it in the </w:t>
+                      </w:r>
+                      <w:r>
+                        <w:rPr>
+                          <w:i/>
+                        </w:rPr>
+                        <w:t>/*game*/img/</w:t>
+                      </w:r>
+                      <w:proofErr w:type="gramStart"/>
+                      <w:r>
+                        <w:rPr>
+                          <w:i/>
+                        </w:rPr>
+                        <w:t>enemies</w:t>
+                      </w:r>
+                      <w:proofErr w:type="gramEnd"/>
+                      <w:r>
+                        <w:t xml:space="preserve"> folder.</w:t>
+                      </w:r>
+                    </w:p>
+                    <w:p>
+                      <w:pPr>
+                        <w:rPr>
+                          <w:b/>
+                        </w:rPr>
+                      </w:pPr>
+                      <w:r>
+                        <w:rPr>
+                          <w:b/>
+                        </w:rPr>
+                        <w:t>*See Image Below*</w:t>
+                      </w:r>
+                    </w:p>
+                  </w:txbxContent>
+                </v:textbox>
+                <w10:wrap anchorx="margin"/>
+              </v:rect>
+            </w:pict>
+          </mc:Fallback>
+        </mc:AlternateContent>
+      </w:r>
+    </w:p>
+    <w:p/>
+    <w:p/>
+    <w:p/>
+    <w:p/>
+    <w:p/>
+    <w:p/>
+    <w:p/>
+    <w:p/>
+    <w:p>
+      <w:r>
+        <w:rPr>
+          <w:noProof/>
+        </w:rPr>
+        <w:drawing>
+          <wp:anchor distT="0" distB="0" distL="114300" distR="114300" simplePos="0" relativeHeight="251675648" behindDoc="1" locked="0" layoutInCell="1" allowOverlap="1" wp14:anchorId="35CFF978" wp14:editId="18967957">
+            <wp:simplePos x="0" y="0"/>
+            <wp:positionH relativeFrom="column">
+              <wp:posOffset>666750</wp:posOffset>
+            </wp:positionH>
+            <wp:positionV relativeFrom="paragraph">
+              <wp:posOffset>249555</wp:posOffset>
+            </wp:positionV>
+            <wp:extent cx="4554822" cy="1318161"/>
+            <wp:effectExtent l="0" t="0" r="0" b="0"/>
+            <wp:wrapTopAndBottom/>
+            <wp:docPr id="17" name="Picture 17"/>
+            <wp:cNvGraphicFramePr>
+              <a:graphicFrameLocks xmlns:a="http://schemas.openxmlformats.org/drawingml/2006/main" noChangeAspect="1"/>
+            </wp:cNvGraphicFramePr>
+            <a:graphic xmlns:a="http://schemas.openxmlformats.org/drawingml/2006/main">
+              <a:graphicData uri="http://schemas.openxmlformats.org/drawingml/2006/picture">
+                <pic:pic xmlns:pic="http://schemas.openxmlformats.org/drawingml/2006/picture">
+                  <pic:nvPicPr>
+                    <pic:cNvPr id="17" name="Enemy File Location.PNG"/>
+                    <pic:cNvPicPr/>
+                  </pic:nvPicPr>
+                  <pic:blipFill>
+                    <a:blip r:embed="rId10">
+                      <a:extLst>
+                        <a:ext uri="{28A0092B-C50C-407E-A947-70E740481C1C}">
+                          <a14:useLocalDpi xmlns:a14="http://schemas.microsoft.com/office/drawing/2010/main" val="0"/>
+                        </a:ext>
+                      </a:extLst>
+                    </a:blip>
+                    <a:stretch>
+                      <a:fillRect/>
+                    </a:stretch>
+                  </pic:blipFill>
+                  <pic:spPr>
+                    <a:xfrm>
+                      <a:off x="0" y="0"/>
+                      <a:ext cx="4554822" cy="1318161"/>
+                    </a:xfrm>
+                    <a:prstGeom prst="rect">
+                      <a:avLst/>
+                    </a:prstGeom>
+                  </pic:spPr>
+                </pic:pic>
+              </a:graphicData>
+            </a:graphic>
+          </wp:anchor>
+        </w:drawing>
+      </w:r>
+    </w:p>
+    <w:p>
+      <w:r>
+        <w:rPr>
+          <w:noProof/>
+        </w:rPr>
+        <w:drawing>
+          <wp:anchor distT="0" distB="0" distL="114300" distR="114300" simplePos="0" relativeHeight="251673600" behindDoc="1" locked="0" layoutInCell="1" allowOverlap="1" wp14:anchorId="55B41609" wp14:editId="247BCB99">
+            <wp:simplePos x="0" y="0"/>
+            <wp:positionH relativeFrom="margin">
+              <wp:posOffset>2266950</wp:posOffset>
+            </wp:positionH>
+            <wp:positionV relativeFrom="paragraph">
+              <wp:posOffset>1478280</wp:posOffset>
+            </wp:positionV>
+            <wp:extent cx="3790884" cy="2362200"/>
+            <wp:effectExtent l="0" t="0" r="635" b="0"/>
+            <wp:wrapNone/>
+            <wp:docPr id="18" name="Picture 18"/>
+            <wp:cNvGraphicFramePr>
+              <a:graphicFrameLocks xmlns:a="http://schemas.openxmlformats.org/drawingml/2006/main" noChangeAspect="1"/>
+            </wp:cNvGraphicFramePr>
+            <a:graphic xmlns:a="http://schemas.openxmlformats.org/drawingml/2006/main">
+              <a:graphicData uri="http://schemas.openxmlformats.org/drawingml/2006/picture">
+                <pic:pic xmlns:pic="http://schemas.openxmlformats.org/drawingml/2006/picture">
+                  <pic:nvPicPr>
+                    <pic:cNvPr id="18" name="Enemy Image Selection.PNG"/>
+                    <pic:cNvPicPr/>
+                  </pic:nvPicPr>
+                  <pic:blipFill>
+                    <a:blip r:embed="rId11">
+                      <a:extLst>
+                        <a:ext uri="{28A0092B-C50C-407E-A947-70E740481C1C}">
+                          <a14:useLocalDpi xmlns:a14="http://schemas.microsoft.com/office/drawing/2010/main" val="0"/>
+                        </a:ext>
+                      </a:extLst>
+                    </a:blip>
+                    <a:stretch>
+                      <a:fillRect/>
+                    </a:stretch>
+                  </pic:blipFill>
+                  <pic:spPr>
+                    <a:xfrm>
+                      <a:off x="0" y="0"/>
+                      <a:ext cx="3790884" cy="2362200"/>
+                    </a:xfrm>
+                    <a:prstGeom prst="rect">
+                      <a:avLst/>
+                    </a:prstGeom>
+                  </pic:spPr>
+                </pic:pic>
+              </a:graphicData>
+            </a:graphic>
+            <wp14:sizeRelH relativeFrom="margin">
+              <wp14:pctWidth>0</wp14:pctWidth>
+            </wp14:sizeRelH>
+            <wp14:sizeRelV relativeFrom="margin">
+              <wp14:pctHeight>0</wp14:pctHeight>
+            </wp14:sizeRelV>
+          </wp:anchor>
+        </w:drawing>
+      </w:r>
+      <w:r>
+        <w:rPr>
+          <w:noProof/>
+        </w:rPr>
+        <mc:AlternateContent>
+          <mc:Choice Requires="wps">
+            <w:drawing>
+              <wp:anchor distT="0" distB="0" distL="114300" distR="114300" simplePos="0" relativeHeight="251669504" behindDoc="0" locked="0" layoutInCell="1" allowOverlap="1" wp14:anchorId="4917E0DE" wp14:editId="5496F567">
+                <wp:simplePos x="0" y="0"/>
+                <wp:positionH relativeFrom="margin">
+                  <wp:align>left</wp:align>
+                </wp:positionH>
+                <wp:positionV relativeFrom="paragraph">
+                  <wp:posOffset>1433195</wp:posOffset>
+                </wp:positionV>
+                <wp:extent cx="2105025" cy="2705100"/>
+                <wp:effectExtent l="0" t="0" r="28575" b="19050"/>
+                <wp:wrapNone/>
+                <wp:docPr id="10" name="Text Box 10"/>
+                <wp:cNvGraphicFramePr/>
+                <a:graphic xmlns:a="http://schemas.openxmlformats.org/drawingml/2006/main">
+                  <a:graphicData uri="http://schemas.microsoft.com/office/word/2010/wordprocessingShape">
+                    <wps:wsp>
+                      <wps:cNvSpPr txBox="1"/>
+                      <wps:spPr>
+                        <a:xfrm>
+                          <a:off x="0" y="0"/>
+                          <a:ext cx="2105025" cy="2705100"/>
+                        </a:xfrm>
+                        <a:prstGeom prst="rect">
+                          <a:avLst/>
+                        </a:prstGeom>
+                        <a:solidFill>
+                          <a:schemeClr val="lt1"/>
+                        </a:solidFill>
+                        <a:ln w="6350">
+                          <a:solidFill>
+                            <a:prstClr val="black"/>
+                          </a:solidFill>
+                        </a:ln>
+                      </wps:spPr>
+                      <wps:txbx>
+                        <w:txbxContent>
+                          <w:p>
+                            <w:r>
+                              <w:t>A pop-up should appear, and you can scroll down the left-hand side until you find the name of the file.</w:t>
+                            </w:r>
+                          </w:p>
+                          <w:p>
+                            <w:r>
+                              <w:t xml:space="preserve">So, if you named the file </w:t>
+                            </w:r>
+                            <w:r>
+                              <w:rPr>
+                                <w:b/>
+                              </w:rPr>
+                              <w:t>troll.png</w:t>
+                            </w:r>
+                            <w:r>
+                              <w:t xml:space="preserve"> then you should look for </w:t>
+                            </w:r>
+                            <w:r>
+                              <w:rPr>
+                                <w:b/>
+                              </w:rPr>
+                              <w:t>troll</w:t>
+                            </w:r>
+                            <w:r>
+                              <w:t xml:space="preserve"> in the list of names.</w:t>
+                            </w:r>
+                          </w:p>
+                          <w:p>
+                            <w:r>
+                              <w:t xml:space="preserve">Once you find the name click on it and your picture should appear in the right side of the box. In there you can click the ok button, and it should appear in the </w:t>
+                            </w:r>
+                            <w:r>
+                              <w:rPr>
+                                <w:i/>
+                              </w:rPr>
+                              <w:t>Image:</w:t>
+                            </w:r>
+                            <w:r>
+                              <w:t xml:space="preserve"> box.</w:t>
+                            </w:r>
+                          </w:p>
+                        </w:txbxContent>
+                      </wps:txbx>
+                      <wps:bodyPr rot="0" spcFirstLastPara="0" vertOverflow="overflow" horzOverflow="overflow" vert="horz" wrap="square" lIns="91440" tIns="45720" rIns="91440" bIns="45720" numCol="1" spcCol="0" rtlCol="0" fromWordArt="0" anchor="ctr" anchorCtr="0" forceAA="0" compatLnSpc="1">
+                        <a:prstTxWarp prst="textNoShape">
+                          <a:avLst/>
+                        </a:prstTxWarp>
+                        <a:noAutofit/>
+                      </wps:bodyPr>
+                    </wps:wsp>
+                  </a:graphicData>
+                </a:graphic>
+                <wp14:sizeRelH relativeFrom="margin">
+                  <wp14:pctWidth>0</wp14:pctWidth>
+                </wp14:sizeRelH>
+                <wp14:sizeRelV relativeFrom="margin">
+                  <wp14:pctHeight>0</wp14:pctHeight>
+                </wp14:sizeRelV>
+              </wp:anchor>
+            </w:drawing>
+          </mc:Choice>
+          <mc:Fallback>
+            <w:pict>
+              <v:shapetype w14:anchorId="4917E0DE" id="_x0000_t202" coordsize="21600,21600" o:spt="202" path="m,l,21600r21600,l21600,xe">
+                <v:stroke joinstyle="miter"/>
+                <v:path gradientshapeok="t" o:connecttype="rect"/>
+              </v:shapetype>
+              <v:shape id="Text Box 10" o:spid="_x0000_s1030" type="#_x0000_t202" style="position:absolute;margin-left:0;margin-top:112.85pt;width:165.75pt;height:213pt;z-index:251669504;visibility:visible;mso-wrap-style:square;mso-width-percent:0;mso-height-percent:0;mso-wrap-distance-left:9pt;mso-wrap-distance-top:0;mso-wrap-distance-right:9pt;mso-wrap-distance-bottom:0;mso-position-horizontal:left;mso-position-horizontal-relative:margin;mso-position-vertical:absolute;mso-position-vertical-relative:text;mso-width-percent:0;mso-height-percent:0;mso-width-relative:margin;mso-height-relative:margin;v-text-anchor:middle" o:gfxdata="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" fillcolor="white [3201]" strokeweight=".5pt">
+                <v:textbox>
+                  <w:txbxContent>
+                    <w:p>
+                      <w:r>
+                        <w:t>A pop-up should appear, and you can scroll down the left-hand side until you find the name of the file.</w:t>
+                      </w:r>
+                    </w:p>
+                    <w:p>
+                      <w:r>
+                        <w:t xml:space="preserve">So, if you named the file </w:t>
+                      </w:r>
+                      <w:r>
+                        <w:rPr>
+                          <w:b/>
+                        </w:rPr>
+                        <w:t>troll.png</w:t>
+                      </w:r>
+                      <w:r>
+                        <w:t xml:space="preserve"> then you should look for </w:t>
+                      </w:r>
+                      <w:r>
+                        <w:rPr>
+                          <w:b/>
+                        </w:rPr>
+                        <w:t>troll</w:t>
+                      </w:r>
+                      <w:r>
+                        <w:t xml:space="preserve"> in the list of names.</w:t>
+                      </w:r>
+                    </w:p>
+                    <w:p>
+                      <w:r>
+                        <w:t xml:space="preserve">Once you find the name click on it and your picture should appear in the right side of the box. In there you can click the ok button, and it should appear in the </w:t>
+                      </w:r>
+                      <w:r>
+                        <w:rPr>
+                          <w:i/>
+                        </w:rPr>
+                        <w:t>Image:</w:t>
+                      </w:r>
+                      <w:r>
+                        <w:t xml:space="preserve"> box.</w:t>
+                      </w:r>
+                    </w:p>
+                  </w:txbxContent>
+                </v:textbox>
+                <w10:wrap anchorx="margin"/>
+              </v:shape>
+            </w:pict>
+          </mc:Fallback>
+        </mc:AlternateContent>
+      </w:r>
+    </w:p>
+    <w:p/>
+    <w:p/>
+    <w:p/>
+    <w:p/>
+    <w:p/>
+    <w:p/>
+    <w:p/>
+    <w:p/>
+    <w:p>
+      <w:r>
+        <w:rPr>
+          <w:noProof/>
+        </w:rPr>
+        <w:lastRenderedPageBreak/>
+        <w:drawing>
+          <wp:anchor distT="0" distB="0" distL="114300" distR="114300" simplePos="0" relativeHeight="251676672" behindDoc="1" locked="0" layoutInCell="1" allowOverlap="1" wp14:anchorId="1C679DC3" wp14:editId="0BE8AD86">
+            <wp:simplePos x="0" y="0"/>
+            <wp:positionH relativeFrom="margin">
+              <wp:align>left</wp:align>
+            </wp:positionH>
+            <wp:positionV relativeFrom="paragraph">
+              <wp:posOffset>-447040</wp:posOffset>
+            </wp:positionV>
+            <wp:extent cx="3320801" cy="3028950"/>
+            <wp:effectExtent l="0" t="0" r="0" b="0"/>
+            <wp:wrapNone/>
+            <wp:docPr id="20" name="Picture 20"/>
+            <wp:cNvGraphicFramePr>
+              <a:graphicFrameLocks xmlns:a="http://schemas.openxmlformats.org/drawingml/2006/main" noChangeAspect="1"/>
+            </wp:cNvGraphicFramePr>
+            <a:graphic xmlns:a="http://schemas.openxmlformats.org/drawingml/2006/main">
+              <a:graphicData uri="http://schemas.openxmlformats.org/drawingml/2006/picture">
+                <pic:pic xmlns:pic="http://schemas.openxmlformats.org/drawingml/2006/picture">
+                  <pic:nvPicPr>
+                    <pic:cNvPr id="20" name="Enemy General Settings.PNG"/>
+                    <pic:cNvPicPr/>
+                  </pic:nvPicPr>
+                  <pic:blipFill>
+                    <a:blip r:embed="rId12">
+                      <a:extLst>
+                        <a:ext uri="{28A0092B-C50C-407E-A947-70E740481C1C}">
+                          <a14:useLocalDpi xmlns:a14="http://schemas.microsoft.com/office/drawing/2010/main" val="0"/>
+                        </a:ext>
+                      </a:extLst>
+                    </a:blip>
+                    <a:stretch>
+                      <a:fillRect/>
+                    </a:stretch>
+                  </pic:blipFill>
+                  <pic:spPr>
+                    <a:xfrm>
+                      <a:off x="0" y="0"/>
+                      <a:ext cx="3320801" cy="3028950"/>
+                    </a:xfrm>
+                    <a:prstGeom prst="rect">
+                      <a:avLst/>
+                    </a:prstGeom>
+                  </pic:spPr>
+                </pic:pic>
+              </a:graphicData>
+            </a:graphic>
+            <wp14:sizeRelH relativeFrom="margin">
+              <wp14:pctWidth>0</wp14:pctWidth>
+            </wp14:sizeRelH>
+            <wp14:sizeRelV relativeFrom="margin">
+              <wp14:pctHeight>0</wp14:pctHeight>
+            </wp14:sizeRelV>
+          </wp:anchor>
+        </w:drawing>
+      </w:r>
+      <w:r>
+        <w:rPr>
+          <w:noProof/>
+        </w:rPr>
+        <mc:AlternateContent>
+          <mc:Choice Requires="wps">
+            <w:drawing>
+              <wp:anchor distT="0" distB="0" distL="114300" distR="114300" simplePos="0" relativeHeight="251670528" behindDoc="0" locked="0" layoutInCell="1" allowOverlap="1" wp14:anchorId="58DB5307" wp14:editId="50AFA509">
+                <wp:simplePos x="0" y="0"/>
+                <wp:positionH relativeFrom="margin">
+                  <wp:align>right</wp:align>
+                </wp:positionH>
+                <wp:positionV relativeFrom="paragraph">
+                  <wp:posOffset>-342900</wp:posOffset>
+                </wp:positionV>
+                <wp:extent cx="2495550" cy="2752725"/>
+                <wp:effectExtent l="0" t="0" r="19050" b="28575"/>
+                <wp:wrapNone/>
+                <wp:docPr id="11" name="Text Box 11"/>
+                <wp:cNvGraphicFramePr/>
+                <a:graphic xmlns:a="http://schemas.openxmlformats.org/drawingml/2006/main">
+                  <a:graphicData uri="http://schemas.microsoft.com/office/word/2010/wordprocessingShape">
+                    <wps:wsp>
+                      <wps:cNvSpPr txBox="1"/>
+                      <wps:spPr>
+                        <a:xfrm>
+                          <a:off x="0" y="0"/>
+                          <a:ext cx="2495550" cy="2752725"/>
+                        </a:xfrm>
+                        <a:prstGeom prst="rect">
+                          <a:avLst/>
+                        </a:prstGeom>
+                        <a:solidFill>
+                          <a:schemeClr val="lt1"/>
+                        </a:solidFill>
+                        <a:ln w="6350">
+                          <a:solidFill>
+                            <a:prstClr val="black"/>
+                          </a:solidFill>
+                        </a:ln>
+                      </wps:spPr>
+                      <wps:txbx>
+                        <w:txbxContent>
+                          <w:p>
+                            <w:pPr>
+                              <w:rPr>
+                                <w:sz w:val="24"/>
+                              </w:rPr>
+                            </w:pPr>
+                            <w:r>
+                              <w:rPr>
+                                <w:sz w:val="24"/>
+                              </w:rPr>
+                              <w:t>Now that we have our enemy’s image picked, we can give it a name, and stats.</w:t>
+                            </w:r>
+                          </w:p>
+                          <w:p>
+                            <w:pPr>
+                              <w:rPr>
+                                <w:sz w:val="24"/>
+                              </w:rPr>
+                            </w:pPr>
+                            <w:r>
+                              <w:rPr>
+                                <w:sz w:val="24"/>
+                              </w:rPr>
+                              <w:t xml:space="preserve">In the </w:t>
+                            </w:r>
+                            <w:r>
+                              <w:rPr>
+                                <w:b/>
+                                <w:sz w:val="24"/>
+                              </w:rPr>
+                              <w:t>General Settings</w:t>
+                            </w:r>
+                            <w:r>
+                              <w:rPr>
+                                <w:sz w:val="24"/>
+                              </w:rPr>
+                              <w:t xml:space="preserve"> you can change its basic stats. In the </w:t>
+                            </w:r>
+                            <w:r>
+                              <w:rPr>
+                                <w:b/>
+                                <w:sz w:val="24"/>
+                              </w:rPr>
+                              <w:t>Rewards</w:t>
+                            </w:r>
+                            <w:r>
+                              <w:rPr>
+                                <w:sz w:val="24"/>
+                              </w:rPr>
+                              <w:t xml:space="preserve"> you can choose how much gold and exp you will get from killing it. In the </w:t>
+                            </w:r>
+                            <w:r>
+                              <w:rPr>
+                                <w:b/>
+                                <w:sz w:val="24"/>
+                              </w:rPr>
+                              <w:t>Drop Items</w:t>
+                            </w:r>
+                            <w:r>
+                              <w:rPr>
+                                <w:sz w:val="24"/>
+                              </w:rPr>
+                              <w:t xml:space="preserve"> you can choose if it drops any items, and the probability it drops.</w:t>
+                            </w:r>
+                          </w:p>
+                          <w:p>
+                            <w:pPr>
+                              <w:rPr>
+                                <w:sz w:val="24"/>
+                              </w:rPr>
+                            </w:pPr>
+                            <w:r>
+                              <w:rPr>
+                                <w:b/>
+                                <w:sz w:val="24"/>
+                              </w:rPr>
+                              <w:t>*See Picture on Left*</w:t>
+                            </w:r>
+                          </w:p>
+                        </w:txbxContent>
+                      </wps:txbx>
+                      <wps:bodyPr rot="0" spcFirstLastPara="0" vertOverflow="overflow" horzOverflow="overflow" vert="horz" wrap="square" lIns="91440" tIns="45720" rIns="91440" bIns="45720" numCol="1" spcCol="0" rtlCol="0" fromWordArt="0" anchor="ctr" anchorCtr="0" forceAA="0" compatLnSpc="1">
+                        <a:prstTxWarp prst="textNoShape">
+                          <a:avLst/>
+                        </a:prstTxWarp>
+                        <a:noAutofit/>
+                      </wps:bodyPr>
+                    </wps:wsp>
+                  </a:graphicData>
+                </a:graphic>
+                <wp14:sizeRelH relativeFrom="margin">
+                  <wp14:pctWidth>0</wp14:pctWidth>
+                </wp14:sizeRelH>
+                <wp14:sizeRelV relativeFrom="margin">
+                  <wp14:pctHeight>0</wp14:pctHeight>
+                </wp14:sizeRelV>
+              </wp:anchor>
+            </w:drawing>
+          </mc:Choice>
+          <mc:Fallback>
+            <w:pict>
+              <v:shape w14:anchorId="58DB5307" id="Text Box 11" o:spid="_x0000_s1031" type="#_x0000_t202" style="position:absolute;margin-left:145.3pt;margin-top:-27pt;width:196.5pt;height:216.75pt;z-index:251670528;visibility:visible;mso-wrap-style:square;mso-width-percent:0;mso-height-percent:0;mso-wrap-distance-left:9pt;mso-wrap-distance-top:0;mso-wrap-distance-right:9pt;mso-wrap-distance-bottom:0;mso-position-horizontal:right;mso-position-horizontal-relative:margin;mso-position-vertical:absolute;mso-position-vertical-relative:text;mso-width-percent:0;mso-height-percent:0;mso-width-relative:margin;mso-height-relative:margin;v-text-anchor:middle" o:gfxdata="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" fillcolor="white [3201]" strokeweight=".5pt">
+                <v:textbox>
+                  <w:txbxContent>
+                    <w:p>
+                      <w:pPr>
+                        <w:rPr>
+                          <w:sz w:val="24"/>
+                        </w:rPr>
+                      </w:pPr>
+                      <w:r>
+                        <w:rPr>
+                          <w:sz w:val="24"/>
+                        </w:rPr>
+                        <w:t>Now that we have our enemy’s image picked, we can give it a name, and stats.</w:t>
+                      </w:r>
+                    </w:p>
+                    <w:p>
+                      <w:pPr>
+                        <w:rPr>
+                          <w:sz w:val="24"/>
+                        </w:rPr>
+                      </w:pPr>
+                      <w:r>
+                        <w:rPr>
+                          <w:sz w:val="24"/>
+                        </w:rPr>
+                        <w:t xml:space="preserve">In the </w:t>
+                      </w:r>
+                      <w:r>
+                        <w:rPr>
+                          <w:b/>
+                          <w:sz w:val="24"/>
+                        </w:rPr>
+                        <w:t>General Settings</w:t>
+                      </w:r>
+                      <w:r>
+                        <w:rPr>
+                          <w:sz w:val="24"/>
+                        </w:rPr>
+                        <w:t xml:space="preserve"> you can change its basic stats. In the </w:t>
+                      </w:r>
+                      <w:r>
+                        <w:rPr>
+                          <w:b/>
+                          <w:sz w:val="24"/>
+                        </w:rPr>
+                        <w:t>Rewards</w:t>
+                      </w:r>
+                      <w:r>
+                        <w:rPr>
+                          <w:sz w:val="24"/>
+                        </w:rPr>
+                        <w:t xml:space="preserve"> you can choose how much gold and exp you will get from killing it. In the </w:t>
+                      </w:r>
+                      <w:r>
+                        <w:rPr>
+                          <w:b/>
+                          <w:sz w:val="24"/>
+                        </w:rPr>
+                        <w:t>Drop Items</w:t>
+                      </w:r>
+                      <w:r>
+                        <w:rPr>
+                          <w:sz w:val="24"/>
+                        </w:rPr>
+                        <w:t xml:space="preserve"> you can choose if it drops any items, and the probability it drops.</w:t>
+                      </w:r>
+                    </w:p>
+                    <w:p>
+                      <w:pPr>
+                        <w:rPr>
+                          <w:sz w:val="24"/>
+                        </w:rPr>
+                      </w:pPr>
+                      <w:r>
+                        <w:rPr>
+                          <w:b/>
+                          <w:sz w:val="24"/>
+                        </w:rPr>
+                        <w:t>*See Picture on Left*</w:t>
+                      </w:r>
+                    </w:p>
+                  </w:txbxContent>
+                </v:textbox>
+                <w10:wrap anchorx="margin"/>
+              </v:shape>
+            </w:pict>
+          </mc:Fallback>
+        </mc:AlternateContent>
+      </w:r>
+    </w:p>
+    <w:p/>
+    <w:p/>
+    <w:p/>
+    <w:p/>
+    <w:p/>
+    <w:p/>
+    <w:p/>
+    <w:p/>
+    <w:p>
+      <w:r>
+        <w:rPr>
+          <w:noProof/>
+        </w:rPr>
+        <mc:AlternateContent>
+          <mc:Choice Requires="wps">
+            <w:drawing>
+              <wp:anchor distT="0" distB="0" distL="114300" distR="114300" simplePos="0" relativeHeight="251671552" behindDoc="0" locked="0" layoutInCell="1" allowOverlap="1" wp14:anchorId="1745E639" wp14:editId="1F0F3767">
+                <wp:simplePos x="0" y="0"/>
+                <wp:positionH relativeFrom="margin">
+                  <wp:align>right</wp:align>
+                </wp:positionH>
+                <wp:positionV relativeFrom="paragraph">
+                  <wp:posOffset>132080</wp:posOffset>
+                </wp:positionV>
+                <wp:extent cx="5927725" cy="1285875"/>
+                <wp:effectExtent l="0" t="0" r="15875" b="28575"/>
+                <wp:wrapNone/>
+                <wp:docPr id="12" name="Text Box 12"/>
+                <wp:cNvGraphicFramePr/>
+                <a:graphic xmlns:a="http://schemas.openxmlformats.org/drawingml/2006/main">
+                  <a:graphicData uri="http://schemas.microsoft.com/office/word/2010/wordprocessingShape">
+                    <wps:wsp>
+                      <wps:cNvSpPr txBox="1"/>
+                      <wps:spPr>
+                        <a:xfrm>
+                          <a:off x="0" y="0"/>
+                          <a:ext cx="5927725" cy="1285875"/>
+                        </a:xfrm>
+                        <a:prstGeom prst="rect">
+                          <a:avLst/>
+                        </a:prstGeom>
+                        <a:solidFill>
+                          <a:schemeClr val="lt1"/>
+                        </a:solidFill>
+                        <a:ln w="6350">
+                          <a:solidFill>
+                            <a:prstClr val="black"/>
+                          </a:solidFill>
+                        </a:ln>
+                      </wps:spPr>
+                      <wps:txbx>
+                        <w:txbxContent>
+                          <w:p>
+                            <w:pPr>
+                              <w:spacing w:line="240" w:lineRule="auto"/>
+                            </w:pPr>
+                            <w:r>
+                              <w:t>Skills:</w:t>
+                            </w:r>
+                          </w:p>
+                          <w:p>
+                            <w:r>
+                              <w:t xml:space="preserve">In the </w:t>
+                            </w:r>
+                            <w:r>
+                              <w:rPr>
+                                <w:b/>
+                              </w:rPr>
+                              <w:t>Action Patterns</w:t>
+                            </w:r>
+                            <w:r>
+                              <w:t xml:space="preserve"> you can pick what attacks the enemy could use. You can add as many as you want. When adding a skill. You will need to pick which one and the rating. The rating is a number with the higher the number the more often it will be used. (Higher chance it is used). In there you can also pick certain conditions in which the skill will be used. For example, you can have a skill be used only when it is turn 5.</w:t>
+                            </w:r>
+                            <w:r>
+                              <w:t xml:space="preserve"> </w:t>
+                            </w:r>
+                            <w:r>
+                              <w:rPr>
+                                <w:b/>
+                              </w:rPr>
+                              <w:t>*See Pictures Below*</w:t>
+                            </w:r>
+                          </w:p>
+                        </w:txbxContent>
+                      </wps:txbx>
+                      <wps:bodyPr rot="0" spcFirstLastPara="0" vertOverflow="overflow" horzOverflow="overflow" vert="horz" wrap="square" lIns="91440" tIns="45720" rIns="91440" bIns="45720" numCol="1" spcCol="0" rtlCol="0" fromWordArt="0" anchor="ctr" anchorCtr="0" forceAA="0" compatLnSpc="1">
+                        <a:prstTxWarp prst="textNoShape">
+                          <a:avLst/>
+                        </a:prstTxWarp>
+                        <a:noAutofit/>
+                      </wps:bodyPr>
+                    </wps:wsp>
+                  </a:graphicData>
+                </a:graphic>
+                <wp14:sizeRelH relativeFrom="margin">
+                  <wp14:pctWidth>0</wp14:pctWidth>
+                </wp14:sizeRelH>
+                <wp14:sizeRelV relativeFrom="margin">
+                  <wp14:pctHeight>0</wp14:pctHeight>
+                </wp14:sizeRelV>
+              </wp:anchor>
+            </w:drawing>
+          </mc:Choice>
+          <mc:Fallback>
+            <w:pict>
+              <v:shape w14:anchorId="1745E639" id="Text Box 12" o:spid="_x0000_s1032" type="#_x0000_t202" style="position:absolute;margin-left:415.55pt;margin-top:10.4pt;width:466.75pt;height:101.25pt;z-index:251671552;visibility:visible;mso-wrap-style:square;mso-width-percent:0;mso-height-percent:0;mso-wrap-distance-left:9pt;mso-wrap-distance-top:0;mso-wrap-distance-right:9pt;mso-wrap-distance-bottom:0;mso-position-horizontal:right;mso-position-horizontal-relative:margin;mso-position-vertical:absolute;mso-position-vertical-relative:text;mso-width-percent:0;mso-height-percent:0;mso-width-relative:margin;mso-height-relative:margin;v-text-anchor:middle" o:gfxdata="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" fillcolor="white [3201]" strokeweight=".5pt">
+                <v:textbox>
+                  <w:txbxContent>
+                    <w:p>
+                      <w:pPr>
+                        <w:spacing w:line="240" w:lineRule="auto"/>
+                      </w:pPr>
+                      <w:r>
+                        <w:t>Skills:</w:t>
+                      </w:r>
+                    </w:p>
+                    <w:p>
+                      <w:r>
+                        <w:t xml:space="preserve">In the </w:t>
+                      </w:r>
+                      <w:r>
+                        <w:rPr>
+                          <w:b/>
+                        </w:rPr>
+                        <w:t>Action Patterns</w:t>
+                      </w:r>
+                      <w:r>
+                        <w:t xml:space="preserve"> you can pick what attacks the enemy could use. You can add as many as you want. When adding a skill. You will need to pick which one and the rating. The rating is a number with the higher the number the more often it will be used. (Higher chance it is used). In there you can also pick certain conditions in which the skill will be used. For example, you can have a skill be used only when it is turn 5.</w:t>
+                      </w:r>
+                      <w:r>
+                        <w:t xml:space="preserve"> </w:t>
+                      </w:r>
+                      <w:r>
+                        <w:rPr>
+                          <w:b/>
+                        </w:rPr>
+                        <w:t>*See Pictures Below*</w:t>
+                      </w:r>
+                    </w:p>
+                  </w:txbxContent>
+                </v:textbox>
+                <w10:wrap anchorx="margin"/>
+              </v:shape>
+            </w:pict>
+          </mc:Fallback>
+        </mc:AlternateContent>
+      </w:r>
+    </w:p>
+    <w:p/>
+    <w:p/>
+    <w:p/>
+    <w:p/>
+    <w:p>
+      <w:r>
+        <w:rPr>
+          <w:noProof/>
+        </w:rPr>
+        <w:drawing>
+          <wp:anchor distT="0" distB="0" distL="114300" distR="114300" simplePos="0" relativeHeight="251678720" behindDoc="1" locked="0" layoutInCell="1" allowOverlap="1" wp14:anchorId="1410D08B" wp14:editId="79BC47B0">
+            <wp:simplePos x="0" y="0"/>
+            <wp:positionH relativeFrom="margin">
+              <wp:posOffset>3448051</wp:posOffset>
+            </wp:positionH>
+            <wp:positionV relativeFrom="paragraph">
+              <wp:posOffset>49530</wp:posOffset>
+            </wp:positionV>
+            <wp:extent cx="2251534" cy="2238375"/>
+            <wp:effectExtent l="0" t="0" r="0" b="0"/>
+            <wp:wrapNone/>
+            <wp:docPr id="22" name="Picture 22"/>
+            <wp:cNvGraphicFramePr>
+              <a:graphicFrameLocks xmlns:a="http://schemas.openxmlformats.org/drawingml/2006/main" noChangeAspect="1"/>
+            </wp:cNvGraphicFramePr>
+            <a:graphic xmlns:a="http://schemas.openxmlformats.org/drawingml/2006/main">
+              <a:graphicData uri="http://schemas.openxmlformats.org/drawingml/2006/picture">
+                <pic:pic xmlns:pic="http://schemas.openxmlformats.org/drawingml/2006/picture">
+                  <pic:nvPicPr>
+                    <pic:cNvPr id="22" name="Enemy Action Patterns Settings.PNG"/>
+                    <pic:cNvPicPr/>
+                  </pic:nvPicPr>
+                  <pic:blipFill>
+                    <a:blip r:embed="rId13">
+                      <a:extLst>
+                        <a:ext uri="{28A0092B-C50C-407E-A947-70E740481C1C}">
+                          <a14:useLocalDpi xmlns:a14="http://schemas.microsoft.com/office/drawing/2010/main" val="0"/>
+                        </a:ext>
+                      </a:extLst>
+                    </a:blip>
+                    <a:stretch>
+                      <a:fillRect/>
+                    </a:stretch>
+                  </pic:blipFill>
+                  <pic:spPr>
+                    <a:xfrm>
+                      <a:off x="0" y="0"/>
+                      <a:ext cx="2255303" cy="2242122"/>
+                    </a:xfrm>
+                    <a:prstGeom prst="rect">
+                      <a:avLst/>
+                    </a:prstGeom>
+                  </pic:spPr>
+                </pic:pic>
+              </a:graphicData>
+            </a:graphic>
+            <wp14:sizeRelH relativeFrom="margin">
+              <wp14:pctWidth>0</wp14:pctWidth>
+            </wp14:sizeRelH>
+            <wp14:sizeRelV relativeFrom="margin">
+              <wp14:pctHeight>0</wp14:pctHeight>
+            </wp14:sizeRelV>
+          </wp:anchor>
+        </w:drawing>
+      </w:r>
+      <w:r>
+        <w:rPr>
+          <w:b/>
+          <w:noProof/>
+        </w:rPr>
+        <w:drawing>
+          <wp:anchor distT="0" distB="0" distL="114300" distR="114300" simplePos="0" relativeHeight="251677696" behindDoc="1" locked="0" layoutInCell="1" allowOverlap="1" wp14:anchorId="5790C43E" wp14:editId="2C08795D">
+            <wp:simplePos x="0" y="0"/>
+            <wp:positionH relativeFrom="margin">
+              <wp:align>left</wp:align>
+            </wp:positionH>
+            <wp:positionV relativeFrom="paragraph">
+              <wp:posOffset>97155</wp:posOffset>
+            </wp:positionV>
+            <wp:extent cx="3336810" cy="1990725"/>
+            <wp:effectExtent l="0" t="0" r="0" b="0"/>
+            <wp:wrapNone/>
+            <wp:docPr id="21" name="Picture 21"/>
+            <wp:cNvGraphicFramePr>
+              <a:graphicFrameLocks xmlns:a="http://schemas.openxmlformats.org/drawingml/2006/main" noChangeAspect="1"/>
+            </wp:cNvGraphicFramePr>
+            <a:graphic xmlns:a="http://schemas.openxmlformats.org/drawingml/2006/main">
+              <a:graphicData uri="http://schemas.openxmlformats.org/drawingml/2006/picture">
+                <pic:pic xmlns:pic="http://schemas.openxmlformats.org/drawingml/2006/picture">
+                  <pic:nvPicPr>
+                    <pic:cNvPr id="21" name="Enemy Action Patterns.PNG"/>
+                    <pic:cNvPicPr/>
+                  </pic:nvPicPr>
+                  <pic:blipFill>
+                    <a:blip r:embed="rId14">
+                      <a:extLst>
+                        <a:ext uri="{28A0092B-C50C-407E-A947-70E740481C1C}">
+                          <a14:useLocalDpi xmlns:a14="http://schemas.microsoft.com/office/drawing/2010/main" val="0"/>
+                        </a:ext>
+                      </a:extLst>
+                    </a:blip>
+                    <a:stretch>
+                      <a:fillRect/>
+                    </a:stretch>
+                  </pic:blipFill>
+                  <pic:spPr>
+                    <a:xfrm>
+                      <a:off x="0" y="0"/>
+                      <a:ext cx="3336810" cy="1990725"/>
+                    </a:xfrm>
+                    <a:prstGeom prst="rect">
+                      <a:avLst/>
+                    </a:prstGeom>
+                  </pic:spPr>
+                </pic:pic>
+              </a:graphicData>
+            </a:graphic>
+            <wp14:sizeRelH relativeFrom="margin">
+              <wp14:pctWidth>0</wp14:pctWidth>
+            </wp14:sizeRelH>
+            <wp14:sizeRelV relativeFrom="margin">
+              <wp14:pctHeight>0</wp14:pctHeight>
+            </wp14:sizeRelV>
+          </wp:anchor>
+        </w:drawing>
+      </w:r>
+    </w:p>
+    <w:p/>
+    <w:p/>
+    <w:p/>
+    <w:p/>
+    <w:p/>
+    <w:p/>
+    <w:p>
+      <w:r>
+        <w:rPr>
+          <w:noProof/>
+        </w:rPr>
+        <w:drawing>
+          <wp:anchor distT="0" distB="0" distL="114300" distR="114300" simplePos="0" relativeHeight="251679744" behindDoc="1" locked="0" layoutInCell="1" allowOverlap="1" wp14:anchorId="033504F4" wp14:editId="01E51CE4">
+            <wp:simplePos x="0" y="0"/>
+            <wp:positionH relativeFrom="column">
+              <wp:posOffset>342900</wp:posOffset>
+            </wp:positionH>
+            <wp:positionV relativeFrom="paragraph">
+              <wp:posOffset>164701</wp:posOffset>
+            </wp:positionV>
+            <wp:extent cx="2305050" cy="2733132"/>
+            <wp:effectExtent l="0" t="0" r="0" b="0"/>
+            <wp:wrapNone/>
+            <wp:docPr id="23" name="Picture 23"/>
+            <wp:cNvGraphicFramePr>
+              <a:graphicFrameLocks xmlns:a="http://schemas.openxmlformats.org/drawingml/2006/main" noChangeAspect="1"/>
+            </wp:cNvGraphicFramePr>
+            <a:graphic xmlns:a="http://schemas.openxmlformats.org/drawingml/2006/main">
+              <a:graphicData uri="http://schemas.openxmlformats.org/drawingml/2006/picture">
+                <pic:pic xmlns:pic="http://schemas.openxmlformats.org/drawingml/2006/picture">
+                  <pic:nvPicPr>
+                    <pic:cNvPr id="23" name="Enemy Traits.PNG"/>
+                    <pic:cNvPicPr/>
+                  </pic:nvPicPr>
+                  <pic:blipFill>
+                    <a:blip r:embed="rId15">
+                      <a:extLst>
+                        <a:ext uri="{28A0092B-C50C-407E-A947-70E740481C1C}">
+                          <a14:useLocalDpi xmlns:a14="http://schemas.microsoft.com/office/drawing/2010/main" val="0"/>
+                        </a:ext>
+                      </a:extLst>
+                    </a:blip>
+                    <a:stretch>
+                      <a:fillRect/>
+                    </a:stretch>
+                  </pic:blipFill>
+                  <pic:spPr>
+                    <a:xfrm>
+                      <a:off x="0" y="0"/>
+                      <a:ext cx="2310638" cy="2739758"/>
+                    </a:xfrm>
+                    <a:prstGeom prst="rect">
+                      <a:avLst/>
+                    </a:prstGeom>
+                  </pic:spPr>
+                </pic:pic>
+              </a:graphicData>
+            </a:graphic>
+            <wp14:sizeRelH relativeFrom="margin">
+              <wp14:pctWidth>0</wp14:pctWidth>
+            </wp14:sizeRelH>
+            <wp14:sizeRelV relativeFrom="margin">
+              <wp14:pctHeight>0</wp14:pctHeight>
+            </wp14:sizeRelV>
+          </wp:anchor>
+        </w:drawing>
+      </w:r>
+    </w:p>
+    <w:p>
+      <w:r>
+        <w:rPr>
+          <w:noProof/>
+        </w:rPr>
+        <mc:AlternateContent>
+          <mc:Choice Requires="wps">
+            <w:drawing>
+              <wp:anchor distT="0" distB="0" distL="114300" distR="114300" simplePos="0" relativeHeight="251672576" behindDoc="0" locked="0" layoutInCell="1" allowOverlap="1" wp14:anchorId="3F1083D5" wp14:editId="695CB365">
+                <wp:simplePos x="0" y="0"/>
+                <wp:positionH relativeFrom="margin">
+                  <wp:align>right</wp:align>
+                </wp:positionH>
+                <wp:positionV relativeFrom="paragraph">
+                  <wp:posOffset>78740</wp:posOffset>
+                </wp:positionV>
+                <wp:extent cx="2727325" cy="1971675"/>
+                <wp:effectExtent l="0" t="0" r="15875" b="28575"/>
+                <wp:wrapNone/>
+                <wp:docPr id="15" name="Text Box 15"/>
+                <wp:cNvGraphicFramePr/>
+                <a:graphic xmlns:a="http://schemas.openxmlformats.org/drawingml/2006/main">
+                  <a:graphicData uri="http://schemas.microsoft.com/office/word/2010/wordprocessingShape">
+                    <wps:wsp>
+                      <wps:cNvSpPr txBox="1"/>
+                      <wps:spPr>
+                        <a:xfrm>
+                          <a:off x="0" y="0"/>
+                          <a:ext cx="2727325" cy="1971675"/>
+                        </a:xfrm>
+                        <a:prstGeom prst="rect">
+                          <a:avLst/>
+                        </a:prstGeom>
+                        <a:solidFill>
+                          <a:schemeClr val="lt1"/>
+                        </a:solidFill>
+                        <a:ln w="6350">
+                          <a:solidFill>
+                            <a:prstClr val="black"/>
+                          </a:solidFill>
+                        </a:ln>
+                      </wps:spPr>
+                      <wps:txbx>
+                        <w:txbxContent>
+                          <w:p>
+                            <w:r>
+                              <w:t>Traits:</w:t>
+                            </w:r>
+                          </w:p>
+                          <w:p>
+                            <w:r>
+                              <w:rPr>
+                                <w:b/>
+                              </w:rPr>
+                              <w:t>Traits</w:t>
+                            </w:r>
+                            <w:r>
+                              <w:t xml:space="preserve"> are used to give the enemy different things. You could give them a weapon, or </w:t>
+                            </w:r>
+                            <w:r>
+                              <w:t>armor</w:t>
+                            </w:r>
+                            <w:r>
+                              <w:t>.</w:t>
+                            </w:r>
+                            <w:r>
+                              <w:t xml:space="preserve"> Ex: You could make your enemy have a high Critical Evasion parameter, which would make them better and dodging critical attacks. (AKA: Lowering the players chance of crits on that enemy)</w:t>
+                            </w:r>
+                          </w:p>
+                          <w:p>
+                            <w:pPr>
+                              <w:rPr>
+                                <w:b/>
+                              </w:rPr>
+                            </w:pPr>
+                            <w:r>
+                              <w:rPr>
+                                <w:b/>
+                              </w:rPr>
+                              <w:t>*See Picture on Left*</w:t>
+                            </w:r>
+                          </w:p>
+                        </w:txbxContent>
+                      </wps:txbx>
+                      <wps:bodyPr rot="0" spcFirstLastPara="0" vertOverflow="overflow" horzOverflow="overflow" vert="horz" wrap="square" lIns="91440" tIns="45720" rIns="91440" bIns="45720" numCol="1" spcCol="0" rtlCol="0" fromWordArt="0" anchor="t" anchorCtr="0" forceAA="0" compatLnSpc="1">
+                        <a:prstTxWarp prst="textNoShape">
+                          <a:avLst/>
+                        </a:prstTxWarp>
+                        <a:noAutofit/>
+                      </wps:bodyPr>
+                    </wps:wsp>
+                  </a:graphicData>
+                </a:graphic>
+                <wp14:sizeRelH relativeFrom="margin">
+                  <wp14:pctWidth>0</wp14:pctWidth>
+                </wp14:sizeRelH>
+                <wp14:sizeRelV relativeFrom="margin">
+                  <wp14:pctHeight>0</wp14:pctHeight>
+                </wp14:sizeRelV>
+              </wp:anchor>
+            </w:drawing>
+          </mc:Choice>
+          <mc:Fallback>
+            <w:pict>
+              <v:shape w14:anchorId="3F1083D5" id="Text Box 15" o:spid="_x0000_s1033" type="#_x0000_t202" style="position:absolute;margin-left:163.55pt;margin-top:6.2pt;width:214.75pt;height:155.25pt;z-index:251672576;visibility:visible;mso-wrap-style:square;mso-width-percent:0;mso-height-percent:0;mso-wrap-distance-left:9pt;mso-wrap-distance-top:0;mso-wrap-distance-right:9pt;mso-wrap-distance-bottom:0;mso-position-horizontal:right;mso-position-horizontal-relative:margin;mso-position-vertical:absolute;mso-position-vertical-relative:text;mso-width-percent:0;mso-height-percent:0;mso-width-relative:margin;mso-height-relative:margin;v-text-anchor:top" o:gfxdata="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" fillcolor="white [3201]" strokeweight=".5pt">
+                <v:textbox>
+                  <w:txbxContent>
+                    <w:p>
+                      <w:r>
+                        <w:t>Traits:</w:t>
+                      </w:r>
+                    </w:p>
+                    <w:p>
+                      <w:r>
+                        <w:rPr>
+                          <w:b/>
+                        </w:rPr>
+                        <w:t>Traits</w:t>
+                      </w:r>
+                      <w:r>
+                        <w:t xml:space="preserve"> are used to give the enemy different things. You could give them a weapon, or </w:t>
+                      </w:r>
+                      <w:r>
+                        <w:t>armor</w:t>
+                      </w:r>
+                      <w:r>
+                        <w:t>.</w:t>
+                      </w:r>
+                      <w:r>
+                        <w:t xml:space="preserve"> Ex: You could make your enemy have a high Critical Evasion parameter, which would make them better and dodging critical attacks. (AKA: Lowering the players chance of crits on that enemy)</w:t>
+                      </w:r>
+                    </w:p>
+                    <w:p>
+                      <w:pPr>
+                        <w:rPr>
+                          <w:b/>
+                        </w:rPr>
+                      </w:pPr>
+                      <w:r>
+                        <w:rPr>
+                          <w:b/>
+                        </w:rPr>
+                        <w:t>*See Picture on Left*</w:t>
+                      </w:r>
+                    </w:p>
+                  </w:txbxContent>
+                </v:textbox>
+                <w10:wrap anchorx="margin"/>
+              </v:shape>
+            </w:pict>
+          </mc:Fallback>
+        </mc:AlternateContent>
+      </w:r>
+    </w:p>
+    <w:p/>
+    <w:p/>
+    <w:p/>
+    <w:p/>
+    <w:p>
+      <w:r>
+        <w:br w:type="page"/>
+      </w:r>
+    </w:p>
+    <w:p>
+      <w:r>
+        <w:rPr>
+          <w:noProof/>
+          <w:color w:val="70AD47" w:themeColor="accent6"/>
+        </w:rPr>
+        <w:lastRenderedPageBreak/>
+        <mc:AlternateContent>
+          <mc:Choice Requires="wps">
+            <w:drawing>
+              <wp:anchor distT="0" distB="0" distL="114300" distR="114300" simplePos="0" relativeHeight="251681792" behindDoc="0" locked="0" layoutInCell="1" allowOverlap="1" wp14:anchorId="2D2862AF" wp14:editId="015E9CDC">
+                <wp:simplePos x="0" y="0"/>
+                <wp:positionH relativeFrom="margin">
+                  <wp:align>center</wp:align>
+                </wp:positionH>
+                <wp:positionV relativeFrom="paragraph">
+                  <wp:posOffset>-361950</wp:posOffset>
+                </wp:positionV>
+                <wp:extent cx="5732780" cy="923290"/>
+                <wp:effectExtent l="0" t="0" r="20320" b="10160"/>
+                <wp:wrapNone/>
+                <wp:docPr id="24" name="Rectangle: Diagonal Corners Rounded 24"/>
+                <wp:cNvGraphicFramePr/>
+                <a:graphic xmlns:a="http://schemas.openxmlformats.org/drawingml/2006/main">
+                  <a:graphicData uri="http://schemas.microsoft.com/office/word/2010/wordprocessingShape">
+                    <wps:wsp>
+                      <wps:cNvSpPr/>
+                      <wps:spPr>
+                        <a:xfrm>
+                          <a:off x="0" y="0"/>
+                          <a:ext cx="5732780" cy="923290"/>
+                        </a:xfrm>
+                        <a:prstGeom prst="round2DiagRect">
+                          <a:avLst>
+                            <a:gd name="adj1" fmla="val 50000"/>
+                            <a:gd name="adj2" fmla="val 0"/>
+                          </a:avLst>
+                        </a:prstGeom>
+                        <a:solidFill>
+                          <a:schemeClr val="accent6"/>
+                        </a:solidFill>
+                      </wps:spPr>
+                      <wps:style>
+                        <a:lnRef idx="2">
+                          <a:schemeClr val="accent6">
+                            <a:shade val="50000"/>
+                          </a:schemeClr>
+                        </a:lnRef>
+                        <a:fillRef idx="1">
+                          <a:schemeClr val="accent6"/>
+                        </a:fillRef>
+                        <a:effectRef idx="0">
+                          <a:schemeClr val="accent6"/>
+                        </a:effectRef>
+                        <a:fontRef idx="minor">
+                          <a:schemeClr val="lt1"/>
+                        </a:fontRef>
+                      </wps:style>
+                      <wps:txbx>
+                        <w:txbxContent>
+                          <w:p>
+                            <w:pPr>
+                              <w:jc w:val="center"/>
+                              <w:rPr>
+                                <w:color w:val="000000" w:themeColor="text1"/>
+                                <w:sz w:val="72"/>
+                                <w:szCs w:val="72"/>
+                              </w:rPr>
+                            </w:pPr>
+                            <w:r>
+                              <w:rPr>
+                                <w:color w:val="000000" w:themeColor="text1"/>
+                                <w:sz w:val="72"/>
+                                <w:szCs w:val="72"/>
+                              </w:rPr>
+                              <w:t>Adding Mov</w:t>
+                            </w:r>
+                            <w:bookmarkStart w:id="0" w:name="_GoBack"/>
+                            <w:bookmarkEnd w:id="0"/>
+                            <w:r>
+                              <w:rPr>
+                                <w:color w:val="000000" w:themeColor="text1"/>
+                                <w:sz w:val="72"/>
+                                <w:szCs w:val="72"/>
+                              </w:rPr>
+                              <w:t>ies</w:t>
+                            </w:r>
+                          </w:p>
+                        </w:txbxContent>
+                      </wps:txbx>
+                      <wps:bodyPr rot="0" spcFirstLastPara="0" vertOverflow="overflow" horzOverflow="overflow" vert="horz" wrap="square" lIns="91440" tIns="45720" rIns="91440" bIns="45720" numCol="1" spcCol="0" rtlCol="0" fromWordArt="0" anchor="ctr" anchorCtr="0" forceAA="0" compatLnSpc="1">
+                        <a:prstTxWarp prst="textNoShape">
+                          <a:avLst/>
+                        </a:prstTxWarp>
+                        <a:noAutofit/>
+                      </wps:bodyPr>
+                    </wps:wsp>
+                  </a:graphicData>
+                </a:graphic>
+                <wp14:sizeRelH relativeFrom="margin">
+                  <wp14:pctWidth>0</wp14:pctWidth>
+                </wp14:sizeRelH>
+                <wp14:sizeRelV relativeFrom="margin">
+                  <wp14:pctHeight>0</wp14:pctHeight>
+                </wp14:sizeRelV>
+              </wp:anchor>
+            </w:drawing>
+          </mc:Choice>
+          <mc:Fallback>
+            <w:pict>
+              <v:shape w14:anchorId="2D2862AF" id="Rectangle: Diagonal Corners Rounded 24" o:spid="_x0000_s1034" style="position:absolute;margin-left:0;margin-top:-28.5pt;width:451.4pt;height:72.7pt;z-index:251681792;visibility:visible;mso-wrap-style:square;mso-width-percent:0;mso-height-percent:0;mso-wrap-distance-left:9pt;mso-wrap-distance-top:0;mso-wrap-distance-right:9pt;mso-wrap-distance-bottom:0;mso-position-horizontal:center;mso-position-horizontal-relative:margin;mso-position-vertical:absolute;mso-position-vertical-relative:text;mso-width-percent:0;mso-height-percent:0;mso-width-relative:margin;mso-height-relative:margin;v-text-anchor:middle" coordsize="5732780,923290" o:spt="100" o:gfxdata="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" adj="-11796480,,5400" path="m461645,l5732780,r,l5732780,461645v,254959,-206686,461645,-461645,461645l,923290r,l,461645c,206686,206686,,461645,xe" fillcolor="#70ad47 [3209]" strokecolor="#375623 [1609]" strokeweight="1pt">
+                <v:stroke joinstyle="miter"/>
+                <v:formulas/>
+                <v:path arrowok="t" o:connecttype="custom" o:connectlocs="461645,0;5732780,0;5732780,0;5732780,461645;5271135,923290;0,923290;0,923290;0,461645;461645,0" o:connectangles="0,0,0,0,0,0,0,0,0" textboxrect="0,0,5732780,923290"/>
+                <v:textbox>
+                  <w:txbxContent>
+                    <w:p>
+                      <w:pPr>
+                        <w:jc w:val="center"/>
+                        <w:rPr>
+                          <w:color w:val="000000" w:themeColor="text1"/>
+                          <w:sz w:val="72"/>
+                          <w:szCs w:val="72"/>
+                        </w:rPr>
+                      </w:pPr>
+                      <w:r>
+                        <w:rPr>
+                          <w:color w:val="000000" w:themeColor="text1"/>
+                          <w:sz w:val="72"/>
+                          <w:szCs w:val="72"/>
+                        </w:rPr>
+                        <w:t>Adding Mov</w:t>
+                      </w:r>
+                      <w:bookmarkStart w:id="1" w:name="_GoBack"/>
+                      <w:bookmarkEnd w:id="1"/>
+                      <w:r>
+                        <w:rPr>
+                          <w:color w:val="000000" w:themeColor="text1"/>
+                          <w:sz w:val="72"/>
+                          <w:szCs w:val="72"/>
+                        </w:rPr>
+                        <w:t>ies</w:t>
+                      </w:r>
+                    </w:p>
+                  </w:txbxContent>
+                </v:textbox>
+                <w10:wrap anchorx="margin"/>
+              </v:shape>
+            </w:pict>
+          </mc:Fallback>
+        </mc:AlternateContent>
+      </w:r>
+    </w:p>
+    <w:p/>
+    <w:p>
+      <w:r>
+        <w:rPr>
+          <w:noProof/>
+        </w:rPr>
+        <mc:AlternateContent>
+          <mc:Choice Requires="wps">
+            <w:drawing>
+              <wp:anchor distT="0" distB="0" distL="114300" distR="114300" simplePos="0" relativeHeight="251682816" behindDoc="0" locked="0" layoutInCell="1" allowOverlap="1" wp14:anchorId="25B449C3" wp14:editId="107E8D45">
                 <wp:simplePos x="0" y="0"/>
                 <wp:positionH relativeFrom="margin">
                   <wp:align>right</wp:align>
@@ -626,7 +2050,7 @@
                 <wp:extent cx="5915025" cy="600075"/>
                 <wp:effectExtent l="0" t="0" r="28575" b="28575"/>
                 <wp:wrapNone/>
-                <wp:docPr id="6" name="Rectangle 6"/>
+                <wp:docPr id="25" name="Rectangle 25"/>
                 <wp:cNvGraphicFramePr/>
                 <a:graphic xmlns:a="http://schemas.openxmlformats.org/drawingml/2006/main">
                   <a:graphicData uri="http://schemas.microsoft.com/office/word/2010/wordprocessingShape">
@@ -658,11 +2082,9 @@
                       <wps:txbx>
                         <w:txbxContent>
                           <w:p>
-                            <w:bookmarkStart w:id="0" w:name="_GoBack"/>
                             <w:r>
                               <w:t>Def / Intro</w:t>
                             </w:r>
-                            <w:bookmarkEnd w:id="0"/>
                           </w:p>
                         </w:txbxContent>
                       </wps:txbx>
@@ -686,15 +2108,13 @@
           </mc:Choice>
           <mc:Fallback>
             <w:pict>
-              <v:rect w14:anchorId="34496DE2" id="Rectangle 6" o:spid="_x0000_s1031" style="position:absolute;margin-left:414.55pt;margin-top:13.5pt;width:465.75pt;height:47.25pt;z-index:251666432;visibility:visible;mso-wrap-style:square;mso-width-percent:0;mso-height-percent:0;mso-wrap-distance-left:9pt;mso-wrap-distance-top:0;mso-wrap-distance-right:9pt;mso-wrap-distance-bottom:0;mso-position-horizontal:right;mso-position-horizontal-relative:margin;mso-position-vertical:absolute;mso-position-vertical-relative:text;mso-width-percent:0;mso-height-percent:0;mso-width-relative:margin;mso-height-relative:margin;v-text-anchor:middle" o:gfxdata="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" fillcolor="white [3201]" strokecolor="black [3200]" strokeweight="1pt">
+              <v:rect w14:anchorId="25B449C3" id="Rectangle 25" o:spid="_x0000_s1035" style="position:absolute;margin-left:414.55pt;margin-top:13.5pt;width:465.75pt;height:47.25pt;z-index:251682816;visibility:visible;mso-wrap-style:square;mso-width-percent:0;mso-height-percent:0;mso-wrap-distance-left:9pt;mso-wrap-distance-top:0;mso-wrap-distance-right:9pt;mso-wrap-distance-bottom:0;mso-position-horizontal:right;mso-position-horizontal-relative:margin;mso-position-vertical:absolute;mso-position-vertical-relative:text;mso-width-percent:0;mso-height-percent:0;mso-width-relative:margin;mso-height-relative:margin;v-text-anchor:middle" o:gfxdata="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" fillcolor="white [3201]" strokecolor="black [3200]" strokeweight="1pt">
                 <v:textbox>
                   <w:txbxContent>
                     <w:p>
-                      <w:bookmarkStart w:id="1" w:name="_GoBack"/>
                       <w:r>
                         <w:t>Def / Intro</w:t>
                       </w:r>
-                      <w:bookmarkEnd w:id="1"/>
                     </w:p>
                   </w:txbxContent>
                 </v:textbox>
@@ -715,7 +2135,7 @@
         <mc:AlternateContent>
           <mc:Choice Requires="wps">
             <w:drawing>
-              <wp:anchor distT="0" distB="0" distL="114300" distR="114300" simplePos="0" relativeHeight="251668480" behindDoc="0" locked="0" layoutInCell="1" allowOverlap="1" wp14:anchorId="7FE345AF" wp14:editId="4CF55890">
+              <wp:anchor distT="0" distB="0" distL="114300" distR="114300" simplePos="0" relativeHeight="251684864" behindDoc="0" locked="0" layoutInCell="1" allowOverlap="1" wp14:anchorId="61FE3D5C" wp14:editId="7184D7D6">
                 <wp:simplePos x="0" y="0"/>
                 <wp:positionH relativeFrom="margin">
                   <wp:align>right</wp:align>
@@ -726,7 +2146,7 @@
                 <wp:extent cx="2657475" cy="2419350"/>
                 <wp:effectExtent l="0" t="0" r="28575" b="19050"/>
                 <wp:wrapNone/>
-                <wp:docPr id="7" name="Rectangle 7"/>
+                <wp:docPr id="26" name="Rectangle 26"/>
                 <wp:cNvGraphicFramePr/>
                 <a:graphic xmlns:a="http://schemas.openxmlformats.org/drawingml/2006/main">
                   <a:graphicData uri="http://schemas.microsoft.com/office/word/2010/wordprocessingShape">
@@ -784,7 +2204,7 @@
           </mc:Choice>
           <mc:Fallback>
             <w:pict>
-              <v:rect w14:anchorId="7FE345AF" id="Rectangle 7" o:spid="_x0000_s1032" style="position:absolute;margin-left:158.05pt;margin-top:13.5pt;width:209.25pt;height:190.5pt;z-index:251668480;visibility:visible;mso-wrap-style:square;mso-width-percent:0;mso-height-percent:0;mso-wrap-distance-left:9pt;mso-wrap-distance-top:0;mso-wrap-distance-right:9pt;mso-wrap-distance-bottom:0;mso-position-horizontal:right;mso-position-horizontal-relative:margin;mso-position-vertical:absolute;mso-position-vertical-relative:text;mso-width-percent:0;mso-height-percent:0;mso-width-relative:margin;mso-height-relative:margin;v-text-anchor:middle" o:gfxdata="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" fillcolor="white [3201]" strokecolor="black [3200]" strokeweight="1pt">
+              <v:rect w14:anchorId="61FE3D5C" id="Rectangle 26" o:spid="_x0000_s1036" style="position:absolute;margin-left:158.05pt;margin-top:13.5pt;width:209.25pt;height:190.5pt;z-index:251684864;visibility:visible;mso-wrap-style:square;mso-width-percent:0;mso-height-percent:0;mso-wrap-distance-left:9pt;mso-wrap-distance-top:0;mso-wrap-distance-right:9pt;mso-wrap-distance-bottom:0;mso-position-horizontal:right;mso-position-horizontal-relative:margin;mso-position-vertical:absolute;mso-position-vertical-relative:text;mso-width-percent:0;mso-height-percent:0;mso-width-relative:margin;mso-height-relative:margin;v-text-anchor:middle" o:gfxdata="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" fillcolor="white [3201]" strokecolor="black [3200]" strokeweight="1pt">
                 <v:textbox>
                   <w:txbxContent>
                     <w:p>
@@ -807,7 +2227,7 @@
         <mc:AlternateContent>
           <mc:Choice Requires="wps">
             <w:drawing>
-              <wp:anchor distT="0" distB="0" distL="114300" distR="114300" simplePos="0" relativeHeight="251667456" behindDoc="0" locked="0" layoutInCell="1" allowOverlap="1" wp14:anchorId="7B537BE1" wp14:editId="4CC45256">
+              <wp:anchor distT="0" distB="0" distL="114300" distR="114300" simplePos="0" relativeHeight="251683840" behindDoc="0" locked="0" layoutInCell="1" allowOverlap="1" wp14:anchorId="105913FF" wp14:editId="4460DCCD">
                 <wp:simplePos x="0" y="0"/>
                 <wp:positionH relativeFrom="margin">
                   <wp:align>left</wp:align>
@@ -818,7 +2238,7 @@
                 <wp:extent cx="2657475" cy="2419350"/>
                 <wp:effectExtent l="0" t="0" r="28575" b="19050"/>
                 <wp:wrapNone/>
-                <wp:docPr id="8" name="Rectangle 8"/>
+                <wp:docPr id="27" name="Rectangle 27"/>
                 <wp:cNvGraphicFramePr/>
                 <a:graphic xmlns:a="http://schemas.openxmlformats.org/drawingml/2006/main">
                   <a:graphicData uri="http://schemas.microsoft.com/office/word/2010/wordprocessingShape">
@@ -876,7 +2296,7 @@
           </mc:Choice>
           <mc:Fallback>
             <w:pict>
-              <v:rect w14:anchorId="7B537BE1" id="Rectangle 8" o:spid="_x0000_s1033" style="position:absolute;margin-left:0;margin-top:11.3pt;width:209.25pt;height:190.5pt;z-index:251667456;visibility:visible;mso-wrap-style:square;mso-width-percent:0;mso-height-percent:0;mso-wrap-distance-left:9pt;mso-wrap-distance-top:0;mso-wrap-distance-right:9pt;mso-wrap-distance-bottom:0;mso-position-horizontal:left;mso-position-horizontal-relative:margin;mso-position-vertical:absolute;mso-position-vertical-relative:text;mso-width-percent:0;mso-height-percent:0;mso-width-relative:margin;mso-height-relative:margin;v-text-anchor:middle" o:gfxdata="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" fillcolor="white [3201]" strokecolor="black [3200]" strokeweight="1pt">
+              <v:rect w14:anchorId="105913FF" id="Rectangle 27" o:spid="_x0000_s1037" style="position:absolute;margin-left:0;margin-top:11.3pt;width:209.25pt;height:190.5pt;z-index:251683840;visibility:visible;mso-wrap-style:square;mso-width-percent:0;mso-height-percent:0;mso-wrap-distance-left:9pt;mso-wrap-distance-top:0;mso-wrap-distance-right:9pt;mso-wrap-distance-bottom:0;mso-position-horizontal:left;mso-position-horizontal-relative:margin;mso-position-vertical:absolute;mso-position-vertical-relative:text;mso-width-percent:0;mso-height-percent:0;mso-width-relative:margin;mso-height-relative:margin;v-text-anchor:middle" o:gfxdata="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" fillcolor="white [3201]" strokecolor="black [3200]" strokeweight="1pt">
                 <v:textbox>
                   <w:txbxContent>
                     <w:p>
@@ -903,11 +2323,436 @@
     <w:p/>
     <w:p/>
     <w:p/>
+    <w:p>
+      <w:r>
+        <w:br w:type="page"/>
+      </w:r>
+    </w:p>
+    <w:p>
+      <w:r>
+        <w:rPr>
+          <w:noProof/>
+          <w:color w:val="70AD47" w:themeColor="accent6"/>
+        </w:rPr>
+        <w:lastRenderedPageBreak/>
+        <mc:AlternateContent>
+          <mc:Choice Requires="wps">
+            <w:drawing>
+              <wp:anchor distT="0" distB="0" distL="114300" distR="114300" simplePos="0" relativeHeight="251686912" behindDoc="0" locked="0" layoutInCell="1" allowOverlap="1" wp14:anchorId="6C6C7F87" wp14:editId="196549DE">
+                <wp:simplePos x="0" y="0"/>
+                <wp:positionH relativeFrom="margin">
+                  <wp:align>center</wp:align>
+                </wp:positionH>
+                <wp:positionV relativeFrom="paragraph">
+                  <wp:posOffset>-361950</wp:posOffset>
+                </wp:positionV>
+                <wp:extent cx="5732780" cy="923290"/>
+                <wp:effectExtent l="0" t="0" r="20320" b="10160"/>
+                <wp:wrapNone/>
+                <wp:docPr id="31" name="Rectangle: Diagonal Corners Rounded 31"/>
+                <wp:cNvGraphicFramePr/>
+                <a:graphic xmlns:a="http://schemas.openxmlformats.org/drawingml/2006/main">
+                  <a:graphicData uri="http://schemas.microsoft.com/office/word/2010/wordprocessingShape">
+                    <wps:wsp>
+                      <wps:cNvSpPr/>
+                      <wps:spPr>
+                        <a:xfrm>
+                          <a:off x="0" y="0"/>
+                          <a:ext cx="5732780" cy="923290"/>
+                        </a:xfrm>
+                        <a:prstGeom prst="round2DiagRect">
+                          <a:avLst>
+                            <a:gd name="adj1" fmla="val 50000"/>
+                            <a:gd name="adj2" fmla="val 0"/>
+                          </a:avLst>
+                        </a:prstGeom>
+                        <a:solidFill>
+                          <a:schemeClr val="accent6"/>
+                        </a:solidFill>
+                      </wps:spPr>
+                      <wps:style>
+                        <a:lnRef idx="2">
+                          <a:schemeClr val="accent6">
+                            <a:shade val="50000"/>
+                          </a:schemeClr>
+                        </a:lnRef>
+                        <a:fillRef idx="1">
+                          <a:schemeClr val="accent6"/>
+                        </a:fillRef>
+                        <a:effectRef idx="0">
+                          <a:schemeClr val="accent6"/>
+                        </a:effectRef>
+                        <a:fontRef idx="minor">
+                          <a:schemeClr val="lt1"/>
+                        </a:fontRef>
+                      </wps:style>
+                      <wps:txbx>
+                        <w:txbxContent>
+                          <w:p>
+                            <w:pPr>
+                              <w:jc w:val="center"/>
+                              <w:rPr>
+                                <w:color w:val="000000" w:themeColor="text1"/>
+                                <w:sz w:val="72"/>
+                                <w:szCs w:val="72"/>
+                              </w:rPr>
+                            </w:pPr>
+                            <w:r>
+                              <w:rPr>
+                                <w:color w:val="000000" w:themeColor="text1"/>
+                                <w:sz w:val="72"/>
+                                <w:szCs w:val="72"/>
+                              </w:rPr>
+                              <w:t>Template</w:t>
+                            </w:r>
+                          </w:p>
+                        </w:txbxContent>
+                      </wps:txbx>
+                      <wps:bodyPr rot="0" spcFirstLastPara="0" vertOverflow="overflow" horzOverflow="overflow" vert="horz" wrap="square" lIns="91440" tIns="45720" rIns="91440" bIns="45720" numCol="1" spcCol="0" rtlCol="0" fromWordArt="0" anchor="ctr" anchorCtr="0" forceAA="0" compatLnSpc="1">
+                        <a:prstTxWarp prst="textNoShape">
+                          <a:avLst/>
+                        </a:prstTxWarp>
+                        <a:noAutofit/>
+                      </wps:bodyPr>
+                    </wps:wsp>
+                  </a:graphicData>
+                </a:graphic>
+                <wp14:sizeRelH relativeFrom="margin">
+                  <wp14:pctWidth>0</wp14:pctWidth>
+                </wp14:sizeRelH>
+                <wp14:sizeRelV relativeFrom="margin">
+                  <wp14:pctHeight>0</wp14:pctHeight>
+                </wp14:sizeRelV>
+              </wp:anchor>
+            </w:drawing>
+          </mc:Choice>
+          <mc:Fallback>
+            <w:pict>
+              <v:shape w14:anchorId="6C6C7F87" id="Rectangle: Diagonal Corners Rounded 31" o:spid="_x0000_s1038" style="position:absolute;margin-left:0;margin-top:-28.5pt;width:451.4pt;height:72.7pt;z-index:251686912;visibility:visible;mso-wrap-style:square;mso-width-percent:0;mso-height-percent:0;mso-wrap-distance-left:9pt;mso-wrap-distance-top:0;mso-wrap-distance-right:9pt;mso-wrap-distance-bottom:0;mso-position-horizontal:center;mso-position-horizontal-relative:margin;mso-position-vertical:absolute;mso-position-vertical-relative:text;mso-width-percent:0;mso-height-percent:0;mso-width-relative:margin;mso-height-relative:margin;v-text-anchor:middle" coordsize="5732780,923290" o:spt="100" o:gfxdata="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" adj="-11796480,,5400" path="m461645,l5732780,r,l5732780,461645v,254959,-206686,461645,-461645,461645l,923290r,l,461645c,206686,206686,,461645,xe" fillcolor="#70ad47 [3209]" strokecolor="#375623 [1609]" strokeweight="1pt">
+                <v:stroke joinstyle="miter"/>
+                <v:formulas/>
+                <v:path arrowok="t" o:connecttype="custom" o:connectlocs="461645,0;5732780,0;5732780,0;5732780,461645;5271135,923290;0,923290;0,923290;0,461645;461645,0" o:connectangles="0,0,0,0,0,0,0,0,0" textboxrect="0,0,5732780,923290"/>
+                <v:textbox>
+                  <w:txbxContent>
+                    <w:p>
+                      <w:pPr>
+                        <w:jc w:val="center"/>
+                        <w:rPr>
+                          <w:color w:val="000000" w:themeColor="text1"/>
+                          <w:sz w:val="72"/>
+                          <w:szCs w:val="72"/>
+                        </w:rPr>
+                      </w:pPr>
+                      <w:r>
+                        <w:rPr>
+                          <w:color w:val="000000" w:themeColor="text1"/>
+                          <w:sz w:val="72"/>
+                          <w:szCs w:val="72"/>
+                        </w:rPr>
+                        <w:t>Template</w:t>
+                      </w:r>
+                    </w:p>
+                  </w:txbxContent>
+                </v:textbox>
+                <w10:wrap anchorx="margin"/>
+              </v:shape>
+            </w:pict>
+          </mc:Fallback>
+        </mc:AlternateContent>
+      </w:r>
+    </w:p>
+    <w:p/>
+    <w:p>
+      <w:r>
+        <w:rPr>
+          <w:noProof/>
+        </w:rPr>
+        <mc:AlternateContent>
+          <mc:Choice Requires="wps">
+            <w:drawing>
+              <wp:anchor distT="0" distB="0" distL="114300" distR="114300" simplePos="0" relativeHeight="251687936" behindDoc="0" locked="0" layoutInCell="1" allowOverlap="1" wp14:anchorId="5DCF8BCF" wp14:editId="7E336CF2">
+                <wp:simplePos x="0" y="0"/>
+                <wp:positionH relativeFrom="margin">
+                  <wp:align>right</wp:align>
+                </wp:positionH>
+                <wp:positionV relativeFrom="paragraph">
+                  <wp:posOffset>171450</wp:posOffset>
+                </wp:positionV>
+                <wp:extent cx="5915025" cy="600075"/>
+                <wp:effectExtent l="0" t="0" r="28575" b="28575"/>
+                <wp:wrapNone/>
+                <wp:docPr id="32" name="Rectangle 32"/>
+                <wp:cNvGraphicFramePr/>
+                <a:graphic xmlns:a="http://schemas.openxmlformats.org/drawingml/2006/main">
+                  <a:graphicData uri="http://schemas.microsoft.com/office/word/2010/wordprocessingShape">
+                    <wps:wsp>
+                      <wps:cNvSpPr/>
+                      <wps:spPr>
+                        <a:xfrm>
+                          <a:off x="0" y="0"/>
+                          <a:ext cx="5915025" cy="600075"/>
+                        </a:xfrm>
+                        <a:prstGeom prst="rect">
+                          <a:avLst/>
+                        </a:prstGeom>
+                      </wps:spPr>
+                      <wps:style>
+                        <a:lnRef idx="2">
+                          <a:schemeClr val="dk1"/>
+                        </a:lnRef>
+                        <a:fillRef idx="1">
+                          <a:schemeClr val="lt1"/>
+                        </a:fillRef>
+                        <a:effectRef idx="0">
+                          <a:schemeClr val="dk1"/>
+                        </a:effectRef>
+                        <a:fontRef idx="minor">
+                          <a:schemeClr val="dk1"/>
+                        </a:fontRef>
+                      </wps:style>
+                      <wps:txbx>
+                        <w:txbxContent>
+                          <w:p>
+                            <w:r>
+                              <w:t>Def / Intro</w:t>
+                            </w:r>
+                          </w:p>
+                        </w:txbxContent>
+                      </wps:txbx>
+                      <wps:bodyPr rot="0" spcFirstLastPara="0" vertOverflow="overflow" horzOverflow="overflow" vert="horz" wrap="square" lIns="91440" tIns="45720" rIns="91440" bIns="45720" numCol="1" spcCol="0" rtlCol="0" fromWordArt="0" anchor="ctr" anchorCtr="0" forceAA="0" compatLnSpc="1">
+                        <a:prstTxWarp prst="textNoShape">
+                          <a:avLst/>
+                        </a:prstTxWarp>
+                        <a:noAutofit/>
+                      </wps:bodyPr>
+                    </wps:wsp>
+                  </a:graphicData>
+                </a:graphic>
+                <wp14:sizeRelH relativeFrom="margin">
+                  <wp14:pctWidth>0</wp14:pctWidth>
+                </wp14:sizeRelH>
+                <wp14:sizeRelV relativeFrom="margin">
+                  <wp14:pctHeight>0</wp14:pctHeight>
+                </wp14:sizeRelV>
+              </wp:anchor>
+            </w:drawing>
+          </mc:Choice>
+          <mc:Fallback>
+            <w:pict>
+              <v:rect w14:anchorId="5DCF8BCF" id="Rectangle 32" o:spid="_x0000_s1039" style="position:absolute;margin-left:414.55pt;margin-top:13.5pt;width:465.75pt;height:47.25pt;z-index:251687936;visibility:visible;mso-wrap-style:square;mso-width-percent:0;mso-height-percent:0;mso-wrap-distance-left:9pt;mso-wrap-distance-top:0;mso-wrap-distance-right:9pt;mso-wrap-distance-bottom:0;mso-position-horizontal:right;mso-position-horizontal-relative:margin;mso-position-vertical:absolute;mso-position-vertical-relative:text;mso-width-percent:0;mso-height-percent:0;mso-width-relative:margin;mso-height-relative:margin;v-text-anchor:middle" o:gfxdata="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" fillcolor="white [3201]" strokecolor="black [3200]" strokeweight="1pt">
+                <v:textbox>
+                  <w:txbxContent>
+                    <w:p>
+                      <w:r>
+                        <w:t>Def / Intro</w:t>
+                      </w:r>
+                    </w:p>
+                  </w:txbxContent>
+                </v:textbox>
+                <w10:wrap anchorx="margin"/>
+              </v:rect>
+            </w:pict>
+          </mc:Fallback>
+        </mc:AlternateContent>
+      </w:r>
+    </w:p>
+    <w:p/>
+    <w:p/>
+    <w:p>
+      <w:r>
+        <w:rPr>
+          <w:noProof/>
+        </w:rPr>
+        <mc:AlternateContent>
+          <mc:Choice Requires="wps">
+            <w:drawing>
+              <wp:anchor distT="0" distB="0" distL="114300" distR="114300" simplePos="0" relativeHeight="251689984" behindDoc="0" locked="0" layoutInCell="1" allowOverlap="1" wp14:anchorId="15E77D92" wp14:editId="6CC9150A">
+                <wp:simplePos x="0" y="0"/>
+                <wp:positionH relativeFrom="margin">
+                  <wp:align>right</wp:align>
+                </wp:positionH>
+                <wp:positionV relativeFrom="paragraph">
+                  <wp:posOffset>171450</wp:posOffset>
+                </wp:positionV>
+                <wp:extent cx="2657475" cy="2419350"/>
+                <wp:effectExtent l="0" t="0" r="28575" b="19050"/>
+                <wp:wrapNone/>
+                <wp:docPr id="33" name="Rectangle 33"/>
+                <wp:cNvGraphicFramePr/>
+                <a:graphic xmlns:a="http://schemas.openxmlformats.org/drawingml/2006/main">
+                  <a:graphicData uri="http://schemas.microsoft.com/office/word/2010/wordprocessingShape">
+                    <wps:wsp>
+                      <wps:cNvSpPr/>
+                      <wps:spPr>
+                        <a:xfrm>
+                          <a:off x="0" y="0"/>
+                          <a:ext cx="2657475" cy="2419350"/>
+                        </a:xfrm>
+                        <a:prstGeom prst="rect">
+                          <a:avLst/>
+                        </a:prstGeom>
+                      </wps:spPr>
+                      <wps:style>
+                        <a:lnRef idx="2">
+                          <a:schemeClr val="dk1"/>
+                        </a:lnRef>
+                        <a:fillRef idx="1">
+                          <a:schemeClr val="lt1"/>
+                        </a:fillRef>
+                        <a:effectRef idx="0">
+                          <a:schemeClr val="dk1"/>
+                        </a:effectRef>
+                        <a:fontRef idx="minor">
+                          <a:schemeClr val="dk1"/>
+                        </a:fontRef>
+                      </wps:style>
+                      <wps:txbx>
+                        <w:txbxContent>
+                          <w:p>
+                            <w:r>
+                              <w:t>Steps</w:t>
+                            </w:r>
+                          </w:p>
+                        </w:txbxContent>
+                      </wps:txbx>
+                      <wps:bodyPr rot="0" spcFirstLastPara="0" vertOverflow="overflow" horzOverflow="overflow" vert="horz" wrap="square" lIns="91440" tIns="45720" rIns="91440" bIns="45720" numCol="1" spcCol="0" rtlCol="0" fromWordArt="0" anchor="ctr" anchorCtr="0" forceAA="0" compatLnSpc="1">
+                        <a:prstTxWarp prst="textNoShape">
+                          <a:avLst/>
+                        </a:prstTxWarp>
+                        <a:noAutofit/>
+                      </wps:bodyPr>
+                    </wps:wsp>
+                  </a:graphicData>
+                </a:graphic>
+                <wp14:sizeRelH relativeFrom="margin">
+                  <wp14:pctWidth>0</wp14:pctWidth>
+                </wp14:sizeRelH>
+                <wp14:sizeRelV relativeFrom="margin">
+                  <wp14:pctHeight>0</wp14:pctHeight>
+                </wp14:sizeRelV>
+              </wp:anchor>
+            </w:drawing>
+          </mc:Choice>
+          <mc:Fallback>
+            <w:pict>
+              <v:rect w14:anchorId="15E77D92" id="Rectangle 33" o:spid="_x0000_s1040" style="position:absolute;margin-left:158.05pt;margin-top:13.5pt;width:209.25pt;height:190.5pt;z-index:251689984;visibility:visible;mso-wrap-style:square;mso-width-percent:0;mso-height-percent:0;mso-wrap-distance-left:9pt;mso-wrap-distance-top:0;mso-wrap-distance-right:9pt;mso-wrap-distance-bottom:0;mso-position-horizontal:right;mso-position-horizontal-relative:margin;mso-position-vertical:absolute;mso-position-vertical-relative:text;mso-width-percent:0;mso-height-percent:0;mso-width-relative:margin;mso-height-relative:margin;v-text-anchor:middle" o:gfxdata="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" fillcolor="white [3201]" strokecolor="black [3200]" strokeweight="1pt">
+                <v:textbox>
+                  <w:txbxContent>
+                    <w:p>
+                      <w:r>
+                        <w:t>Steps</w:t>
+                      </w:r>
+                    </w:p>
+                  </w:txbxContent>
+                </v:textbox>
+                <w10:wrap anchorx="margin"/>
+              </v:rect>
+            </w:pict>
+          </mc:Fallback>
+        </mc:AlternateContent>
+      </w:r>
+      <w:r>
+        <w:rPr>
+          <w:noProof/>
+        </w:rPr>
+        <mc:AlternateContent>
+          <mc:Choice Requires="wps">
+            <w:drawing>
+              <wp:anchor distT="0" distB="0" distL="114300" distR="114300" simplePos="0" relativeHeight="251688960" behindDoc="0" locked="0" layoutInCell="1" allowOverlap="1" wp14:anchorId="79391A03" wp14:editId="1EA7EF2F">
+                <wp:simplePos x="0" y="0"/>
+                <wp:positionH relativeFrom="margin">
+                  <wp:align>left</wp:align>
+                </wp:positionH>
+                <wp:positionV relativeFrom="paragraph">
+                  <wp:posOffset>143510</wp:posOffset>
+                </wp:positionV>
+                <wp:extent cx="2657475" cy="2419350"/>
+                <wp:effectExtent l="0" t="0" r="28575" b="19050"/>
+                <wp:wrapNone/>
+                <wp:docPr id="34" name="Rectangle 34"/>
+                <wp:cNvGraphicFramePr/>
+                <a:graphic xmlns:a="http://schemas.openxmlformats.org/drawingml/2006/main">
+                  <a:graphicData uri="http://schemas.microsoft.com/office/word/2010/wordprocessingShape">
+                    <wps:wsp>
+                      <wps:cNvSpPr/>
+                      <wps:spPr>
+                        <a:xfrm>
+                          <a:off x="0" y="0"/>
+                          <a:ext cx="2657475" cy="2419350"/>
+                        </a:xfrm>
+                        <a:prstGeom prst="rect">
+                          <a:avLst/>
+                        </a:prstGeom>
+                      </wps:spPr>
+                      <wps:style>
+                        <a:lnRef idx="2">
+                          <a:schemeClr val="dk1"/>
+                        </a:lnRef>
+                        <a:fillRef idx="1">
+                          <a:schemeClr val="lt1"/>
+                        </a:fillRef>
+                        <a:effectRef idx="0">
+                          <a:schemeClr val="dk1"/>
+                        </a:effectRef>
+                        <a:fontRef idx="minor">
+                          <a:schemeClr val="dk1"/>
+                        </a:fontRef>
+                      </wps:style>
+                      <wps:txbx>
+                        <w:txbxContent>
+                          <w:p>
+                            <w:r>
+                              <w:t>Steps</w:t>
+                            </w:r>
+                          </w:p>
+                        </w:txbxContent>
+                      </wps:txbx>
+                      <wps:bodyPr rot="0" spcFirstLastPara="0" vertOverflow="overflow" horzOverflow="overflow" vert="horz" wrap="square" lIns="91440" tIns="45720" rIns="91440" bIns="45720" numCol="1" spcCol="0" rtlCol="0" fromWordArt="0" anchor="ctr" anchorCtr="0" forceAA="0" compatLnSpc="1">
+                        <a:prstTxWarp prst="textNoShape">
+                          <a:avLst/>
+                        </a:prstTxWarp>
+                        <a:noAutofit/>
+                      </wps:bodyPr>
+                    </wps:wsp>
+                  </a:graphicData>
+                </a:graphic>
+                <wp14:sizeRelH relativeFrom="margin">
+                  <wp14:pctWidth>0</wp14:pctWidth>
+                </wp14:sizeRelH>
+                <wp14:sizeRelV relativeFrom="margin">
+                  <wp14:pctHeight>0</wp14:pctHeight>
+                </wp14:sizeRelV>
+              </wp:anchor>
+            </w:drawing>
+          </mc:Choice>
+          <mc:Fallback>
+            <w:pict>
+              <v:rect w14:anchorId="79391A03" id="Rectangle 34" o:spid="_x0000_s1041" style="position:absolute;margin-left:0;margin-top:11.3pt;width:209.25pt;height:190.5pt;z-index:251688960;visibility:visible;mso-wrap-style:square;mso-width-percent:0;mso-height-percent:0;mso-wrap-distance-left:9pt;mso-wrap-distance-top:0;mso-wrap-distance-right:9pt;mso-wrap-distance-bottom:0;mso-position-horizontal:left;mso-position-horizontal-relative:margin;mso-position-vertical:absolute;mso-position-vertical-relative:text;mso-width-percent:0;mso-height-percent:0;mso-width-relative:margin;mso-height-relative:margin;v-text-anchor:middle" o:gfxdata="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" fillcolor="white [3201]" strokecolor="black [3200]" strokeweight="1pt">
+                <v:textbox>
+                  <w:txbxContent>
+                    <w:p>
+                      <w:r>
+                        <w:t>Steps</w:t>
+                      </w:r>
+                    </w:p>
+                  </w:txbxContent>
+                </v:textbox>
+                <w10:wrap anchorx="margin"/>
+              </v:rect>
+            </w:pict>
+          </mc:Fallback>
+        </mc:AlternateContent>
+      </w:r>
+    </w:p>
+    <w:p/>
+    <w:p/>
+    <w:p/>
+    <w:p/>
     <w:p/>
     <w:sectPr>
-      <w:footerReference w:type="default" r:id="rId9"/>
+      <w:footerReference w:type="default" r:id="rId16"/>
       <w:pgSz w:w="12240" w:h="15840"/>
-      <w:pgMar w:top="1440" w:right="1440" w:bottom="1440" w:left="1440" w:header="720" w:footer="720" w:gutter="0"/>
+      <w:pgMar w:top="1440" w:right="1440" w:bottom="1440" w:left="1440" w:header="0" w:footer="360" w:gutter="0"/>
       <w:cols w:space="720"/>
       <w:docGrid w:linePitch="360"/>
     </w:sectPr>
@@ -944,13 +2789,12 @@
 <w:ftr xmlns:wpc="http://schemas.microsoft.com/office/word/2010/wordprocessingCanvas" xmlns:cx="http://schemas.microsoft.com/office/drawing/2014/chartex" xmlns:cx1="http://schemas.microsoft.com/office/drawing/2015/9/8/chartex" xmlns:cx2="http://schemas.microsoft.com/office/drawing/2015/10/21/chartex" xmlns:cx3="http://schemas.microsoft.com/office/drawing/2016/5/9/chartex" xmlns:cx4="http://schemas.microsoft.com/office/drawing/2016/5/10/chartex" xmlns:cx5="http://schemas.microsoft.com/office/drawing/2016/5/11/chartex" xmlns:cx6="http://schemas.microsoft.com/office/drawing/2016/5/12/chartex" xmlns:cx7="http://schemas.microsoft.com/office/drawing/2016/5/13/chartex" xmlns:cx8="http://schemas.microsoft.com/office/drawing/2016/5/14/chartex" xmlns:mc="http://schemas.openxmlformats.org/markup-compatibility/2006" xmlns:aink="http://schemas.microsoft.com/office/drawing/2016/ink" xmlns:am3d="http://schemas.microsoft.com/office/drawing/2017/model3d" xmlns:o="urn:schemas-microsoft-com:office:office" xmlns:r="http://schemas.openxmlformats.org/officeDocument/2006/relationships" xmlns:m="http://schemas.openxmlformats.org/officeDocument/2006/math" xmlns:v="urn:schemas-microsoft-com:vml" xmlns:wp14="http://schemas.microsoft.com/office/word/2010/wordprocessingDrawing" xmlns:wp="http://schemas.openxmlformats.org/drawingml/2006/wordprocessingDrawing" xmlns:w10="urn:schemas-microsoft-com:office:word" xmlns:w="http://schemas.openxmlformats.org/wordprocessingml/2006/main" xmlns:w14="http://schemas.microsoft.com/office/word/2010/wordml" xmlns:w15="http://schemas.microsoft.com/office/word/2012/wordml" xmlns:w16cid="http://schemas.microsoft.com/office/word/2016/wordml/cid" xmlns:w16se="http://schemas.microsoft.com/office/word/2015/wordml/symex" xmlns:wpg="http://schemas.microsoft.com/office/word/2010/wordprocessingGroup" xmlns:wpi="http://schemas.microsoft.com/office/word/2010/wordprocessingInk" xmlns:wne="http://schemas.microsoft.com/office/word/2006/wordml" xmlns:wps="http://schemas.microsoft.com/office/word/2010/wordprocessingShape" mc:Ignorable="w14 w15 w16se w16cid wp14">
   <w:sdt>
     <w:sdtPr>
-      <w:id w:val="1176314831"/>
+      <w:id w:val="907340490"/>
       <w:docPartObj>
         <w:docPartGallery w:val="Page Numbers (Bottom of Page)"/>
         <w:docPartUnique/>
       </w:docPartObj>
     </w:sdtPr>
-    <w:sdtEndPr/>
     <w:sdtContent>
       <w:sdt>
         <w:sdtPr>
@@ -960,7 +2804,6 @@
             <w:docPartUnique/>
           </w:docPartObj>
         </w:sdtPr>
-        <w:sdtEndPr/>
         <w:sdtContent>
           <w:p>
             <w:pPr>
@@ -1897,21 +3740,6 @@
 </file>
 
 <file path=customXml/item1.xml><?xml version="1.0" encoding="utf-8"?>
-<p:properties xmlns:p="http://schemas.microsoft.com/office/2006/metadata/properties" xmlns:xsi="http://www.w3.org/2001/XMLSchema-instance" xmlns:pc="http://schemas.microsoft.com/office/infopath/2007/PartnerControls">
-  <documentManagement/>
-</p:properties>
-</file>
-
-<file path=customXml/item2.xml><?xml version="1.0" encoding="utf-8"?>
-<?mso-contentType ?>
-<FormTemplates xmlns="http://schemas.microsoft.com/sharepoint/v3/contenttype/forms">
-  <Display>DocumentLibraryForm</Display>
-  <Edit>DocumentLibraryForm</Edit>
-  <New>DocumentLibraryForm</New>
-</FormTemplates>
-</file>
-
-<file path=customXml/item3.xml><?xml version="1.0" encoding="utf-8"?>
 <ct:contentTypeSchema xmlns:ct="http://schemas.microsoft.com/office/2006/metadata/contentType" xmlns:ma="http://schemas.microsoft.com/office/2006/metadata/properties/metaAttributes" ct:_="" ma:_="" ma:contentTypeName="Document" ma:contentTypeID="0x0101001B82B3A859C5B4419E9F4DEF0565ED83" ma:contentTypeVersion="12" ma:contentTypeDescription="Create a new document." ma:contentTypeScope="" ma:versionID="fddd2bc73e40ffcccedad88f5ab5fe5b">
   <xsd:schema xmlns:xsd="http://www.w3.org/2001/XMLSchema" xmlns:xs="http://www.w3.org/2001/XMLSchema" xmlns:p="http://schemas.microsoft.com/office/2006/metadata/properties" xmlns:ns3="afa79ede-8800-4b38-b2d4-921a0a289804" xmlns:ns4="97551102-5158-477f-890e-1cd2281c8b2d" targetNamespace="http://schemas.microsoft.com/office/2006/metadata/properties" ma:root="true" ma:fieldsID="719c938c2a59f91eb0c0be56e945f8ce" ns3:_="" ns4:_="">
     <xsd:import namespace="afa79ede-8800-4b38-b2d4-921a0a289804"/>
@@ -2128,32 +3956,22 @@
 </ct:contentTypeSchema>
 </file>
 
-<file path=customXml/itemProps1.xml><?xml version="1.0" encoding="utf-8"?>
-<ds:datastoreItem xmlns:ds="http://schemas.openxmlformats.org/officeDocument/2006/customXml" ds:itemID="{393B7BC7-7E9F-425E-962B-EB2A805E9F4C}">
-  <ds:schemaRefs>
-    <ds:schemaRef ds:uri="http://schemas.microsoft.com/office/2006/metadata/properties"/>
-    <ds:schemaRef ds:uri="http://purl.org/dc/dcmitype/"/>
-    <ds:schemaRef ds:uri="afa79ede-8800-4b38-b2d4-921a0a289804"/>
-    <ds:schemaRef ds:uri="http://purl.org/dc/terms/"/>
-    <ds:schemaRef ds:uri="http://schemas.microsoft.com/office/infopath/2007/PartnerControls"/>
-    <ds:schemaRef ds:uri="http://schemas.microsoft.com/office/2006/documentManagement/types"/>
-    <ds:schemaRef ds:uri="http://purl.org/dc/elements/1.1/"/>
-    <ds:schemaRef ds:uri="http://schemas.openxmlformats.org/package/2006/metadata/core-properties"/>
-    <ds:schemaRef ds:uri="http://www.w3.org/XML/1998/namespace"/>
-    <ds:schemaRef ds:uri="97551102-5158-477f-890e-1cd2281c8b2d"/>
-  </ds:schemaRefs>
-</ds:datastoreItem>
+<file path=customXml/item2.xml><?xml version="1.0" encoding="utf-8"?>
+<?mso-contentType ?>
+<FormTemplates xmlns="http://schemas.microsoft.com/sharepoint/v3/contenttype/forms">
+  <Display>DocumentLibraryForm</Display>
+  <Edit>DocumentLibraryForm</Edit>
+  <New>DocumentLibraryForm</New>
+</FormTemplates>
 </file>
 
-<file path=customXml/itemProps2.xml><?xml version="1.0" encoding="utf-8"?>
-<ds:datastoreItem xmlns:ds="http://schemas.openxmlformats.org/officeDocument/2006/customXml" ds:itemID="{6500025A-3BF6-4AF0-9D63-B5CC6396E1E8}">
-  <ds:schemaRefs>
-    <ds:schemaRef ds:uri="http://schemas.microsoft.com/sharepoint/v3/contenttype/forms"/>
-  </ds:schemaRefs>
-</ds:datastoreItem>
+<file path=customXml/item3.xml><?xml version="1.0" encoding="utf-8"?>
+<p:properties xmlns:p="http://schemas.microsoft.com/office/2006/metadata/properties" xmlns:xsi="http://www.w3.org/2001/XMLSchema-instance" xmlns:pc="http://schemas.microsoft.com/office/infopath/2007/PartnerControls">
+  <documentManagement/>
+</p:properties>
 </file>
 
-<file path=customXml/itemProps3.xml><?xml version="1.0" encoding="utf-8"?>
+<file path=customXml/itemProps1.xml><?xml version="1.0" encoding="utf-8"?>
 <ds:datastoreItem xmlns:ds="http://schemas.openxmlformats.org/officeDocument/2006/customXml" ds:itemID="{9DBFA3B5-BD5B-41E6-8259-D5192013EC87}">
   <ds:schemaRefs>
     <ds:schemaRef ds:uri="http://schemas.microsoft.com/office/2006/metadata/contentType"/>
@@ -2170,4 +3988,21 @@
     <ds:schemaRef ds:uri="http://schemas.microsoft.com/internal/obd"/>
   </ds:schemaRefs>
 </ds:datastoreItem>
+</file>
+
+<file path=customXml/itemProps2.xml><?xml version="1.0" encoding="utf-8"?>
+<ds:datastoreItem xmlns:ds="http://schemas.openxmlformats.org/officeDocument/2006/customXml" ds:itemID="{6500025A-3BF6-4AF0-9D63-B5CC6396E1E8}">
+  <ds:schemaRefs>
+    <ds:schemaRef ds:uri="http://schemas.microsoft.com/sharepoint/v3/contenttype/forms"/>
+  </ds:schemaRefs>
+</ds:datastoreItem>
+</file>
+
+<file path=customXml/itemProps3.xml><?xml version="1.0" encoding="utf-8"?>
+<ds:datastoreItem xmlns:ds="http://schemas.openxmlformats.org/officeDocument/2006/customXml" ds:itemID="{393B7BC7-7E9F-425E-962B-EB2A805E9F4C}">
+  <ds:schemaRefs>
+    <ds:schemaRef ds:uri="http://schemas.microsoft.com/office/2006/metadata/properties"/>
+    <ds:schemaRef ds:uri="http://schemas.microsoft.com/office/infopath/2007/PartnerControls"/>
+  </ds:schemaRefs>
+</ds:datastoreItem>
 </file>
</xml_diff>

<commit_message>
Adding Movies Section Finished
</commit_message>
<xml_diff>
--- a/AidanAdvancedChallenges.docx
+++ b/AidanAdvancedChallenges.docx
@@ -10,8 +10,6 @@
       <w:r>
         <w:t>Table of Contents</w:t>
       </w:r>
-      <w:bookmarkStart w:id="0" w:name="_GoBack"/>
-      <w:bookmarkEnd w:id="0"/>
     </w:p>
     <w:p/>
     <w:tbl>
@@ -541,7 +539,7 @@
                             </w:r>
                             <w:r>
                               <w:rPr>
-                                <w:i/>
+                                <w:b/>
                               </w:rPr>
                               <w:t>“enemies”</w:t>
                             </w:r>
@@ -648,7 +646,7 @@
                       </w:r>
                       <w:r>
                         <w:rPr>
-                          <w:i/>
+                          <w:b/>
                         </w:rPr>
                         <w:t>“enemies”</w:t>
                       </w:r>
@@ -991,70 +989,10 @@
         <w:rPr>
           <w:noProof/>
         </w:rPr>
-        <w:drawing>
-          <wp:anchor distT="0" distB="0" distL="114300" distR="114300" simplePos="0" relativeHeight="251673600" behindDoc="1" locked="0" layoutInCell="1" allowOverlap="1" wp14:anchorId="55B41609" wp14:editId="247BCB99">
-            <wp:simplePos x="0" y="0"/>
-            <wp:positionH relativeFrom="margin">
-              <wp:posOffset>2266950</wp:posOffset>
-            </wp:positionH>
-            <wp:positionV relativeFrom="paragraph">
-              <wp:posOffset>1478280</wp:posOffset>
-            </wp:positionV>
-            <wp:extent cx="3790884" cy="2362200"/>
-            <wp:effectExtent l="0" t="0" r="635" b="0"/>
-            <wp:wrapNone/>
-            <wp:docPr id="18" name="Picture 18"/>
-            <wp:cNvGraphicFramePr>
-              <a:graphicFrameLocks xmlns:a="http://schemas.openxmlformats.org/drawingml/2006/main" noChangeAspect="1"/>
-            </wp:cNvGraphicFramePr>
-            <a:graphic xmlns:a="http://schemas.openxmlformats.org/drawingml/2006/main">
-              <a:graphicData uri="http://schemas.openxmlformats.org/drawingml/2006/picture">
-                <pic:pic xmlns:pic="http://schemas.openxmlformats.org/drawingml/2006/picture">
-                  <pic:nvPicPr>
-                    <pic:cNvPr id="18" name="Enemy Image Selection.PNG"/>
-                    <pic:cNvPicPr/>
-                  </pic:nvPicPr>
-                  <pic:blipFill>
-                    <a:blip r:embed="rId11">
-                      <a:extLst>
-                        <a:ext uri="{28A0092B-C50C-407E-A947-70E740481C1C}">
-                          <a14:useLocalDpi xmlns:a14="http://schemas.microsoft.com/office/drawing/2010/main" val="0"/>
-                        </a:ext>
-                      </a:extLst>
-                    </a:blip>
-                    <a:stretch>
-                      <a:fillRect/>
-                    </a:stretch>
-                  </pic:blipFill>
-                  <pic:spPr>
-                    <a:xfrm>
-                      <a:off x="0" y="0"/>
-                      <a:ext cx="3790884" cy="2362200"/>
-                    </a:xfrm>
-                    <a:prstGeom prst="rect">
-                      <a:avLst/>
-                    </a:prstGeom>
-                  </pic:spPr>
-                </pic:pic>
-              </a:graphicData>
-            </a:graphic>
-            <wp14:sizeRelH relativeFrom="margin">
-              <wp14:pctWidth>0</wp14:pctWidth>
-            </wp14:sizeRelH>
-            <wp14:sizeRelV relativeFrom="margin">
-              <wp14:pctHeight>0</wp14:pctHeight>
-            </wp14:sizeRelV>
-          </wp:anchor>
-        </w:drawing>
-      </w:r>
-      <w:r>
-        <w:rPr>
-          <w:noProof/>
-        </w:rPr>
         <mc:AlternateContent>
           <mc:Choice Requires="wps">
             <w:drawing>
-              <wp:anchor distT="0" distB="0" distL="114300" distR="114300" simplePos="0" relativeHeight="251669504" behindDoc="0" locked="0" layoutInCell="1" allowOverlap="1" wp14:anchorId="4917E0DE" wp14:editId="5496F567">
+              <wp:anchor distT="0" distB="0" distL="114300" distR="114300" simplePos="0" relativeHeight="251669504" behindDoc="0" locked="0" layoutInCell="1" allowOverlap="1" wp14:anchorId="4917E0DE" wp14:editId="5239E98B">
                 <wp:simplePos x="0" y="0"/>
                 <wp:positionH relativeFrom="margin">
                   <wp:align>left</wp:align>
@@ -1212,7 +1150,68 @@
         </mc:AlternateContent>
       </w:r>
     </w:p>
-    <w:p/>
+    <w:p>
+      <w:r>
+        <w:rPr>
+          <w:noProof/>
+        </w:rPr>
+        <w:drawing>
+          <wp:anchor distT="0" distB="0" distL="114300" distR="114300" simplePos="0" relativeHeight="251673600" behindDoc="1" locked="0" layoutInCell="1" allowOverlap="1" wp14:anchorId="55B41609" wp14:editId="39FD9FB8">
+            <wp:simplePos x="0" y="0"/>
+            <wp:positionH relativeFrom="margin">
+              <wp:align>right</wp:align>
+            </wp:positionH>
+            <wp:positionV relativeFrom="paragraph">
+              <wp:posOffset>101600</wp:posOffset>
+            </wp:positionV>
+            <wp:extent cx="3628390" cy="2260945"/>
+            <wp:effectExtent l="0" t="0" r="0" b="6350"/>
+            <wp:wrapNone/>
+            <wp:docPr id="18" name="Picture 18"/>
+            <wp:cNvGraphicFramePr>
+              <a:graphicFrameLocks xmlns:a="http://schemas.openxmlformats.org/drawingml/2006/main" noChangeAspect="1"/>
+            </wp:cNvGraphicFramePr>
+            <a:graphic xmlns:a="http://schemas.openxmlformats.org/drawingml/2006/main">
+              <a:graphicData uri="http://schemas.openxmlformats.org/drawingml/2006/picture">
+                <pic:pic xmlns:pic="http://schemas.openxmlformats.org/drawingml/2006/picture">
+                  <pic:nvPicPr>
+                    <pic:cNvPr id="18" name="Enemy Image Selection.PNG"/>
+                    <pic:cNvPicPr/>
+                  </pic:nvPicPr>
+                  <pic:blipFill>
+                    <a:blip r:embed="rId11">
+                      <a:extLst>
+                        <a:ext uri="{28A0092B-C50C-407E-A947-70E740481C1C}">
+                          <a14:useLocalDpi xmlns:a14="http://schemas.microsoft.com/office/drawing/2010/main" val="0"/>
+                        </a:ext>
+                      </a:extLst>
+                    </a:blip>
+                    <a:stretch>
+                      <a:fillRect/>
+                    </a:stretch>
+                  </pic:blipFill>
+                  <pic:spPr>
+                    <a:xfrm>
+                      <a:off x="0" y="0"/>
+                      <a:ext cx="3628390" cy="2260945"/>
+                    </a:xfrm>
+                    <a:prstGeom prst="rect">
+                      <a:avLst/>
+                    </a:prstGeom>
+                  </pic:spPr>
+                </pic:pic>
+              </a:graphicData>
+            </a:graphic>
+            <wp14:sizeRelH relativeFrom="margin">
+              <wp14:pctWidth>0</wp14:pctWidth>
+            </wp14:sizeRelH>
+            <wp14:sizeRelV relativeFrom="margin">
+              <wp14:pctHeight>0</wp14:pctHeight>
+            </wp14:sizeRelV>
+          </wp:anchor>
+        </w:drawing>
+      </w:r>
+    </w:p>
     <w:p/>
     <w:p/>
     <w:p/>
@@ -2033,7 +2032,7 @@
         <mc:AlternateContent>
           <mc:Choice Requires="wps">
             <w:drawing>
-              <wp:anchor distT="0" distB="0" distL="114300" distR="114300" simplePos="0" relativeHeight="251681792" behindDoc="0" locked="0" layoutInCell="1" allowOverlap="1" wp14:anchorId="2D2862AF" wp14:editId="015E9CDC">
+              <wp:anchor distT="0" distB="0" distL="114300" distR="114300" simplePos="0" relativeHeight="251681792" behindDoc="0" locked="0" layoutInCell="1" allowOverlap="1" wp14:anchorId="2D2862AF" wp14:editId="796DA8D7">
                 <wp:simplePos x="0" y="0"/>
                 <wp:positionH relativeFrom="margin">
                   <wp:align>center</wp:align>
@@ -2165,7 +2164,7 @@
         <mc:AlternateContent>
           <mc:Choice Requires="wps">
             <w:drawing>
-              <wp:anchor distT="0" distB="0" distL="114300" distR="114300" simplePos="0" relativeHeight="251682816" behindDoc="0" locked="0" layoutInCell="1" allowOverlap="1" wp14:anchorId="25B449C3" wp14:editId="7FCF854C">
+              <wp:anchor distT="0" distB="0" distL="114300" distR="114300" simplePos="0" relativeHeight="251682816" behindDoc="0" locked="0" layoutInCell="1" allowOverlap="1" wp14:anchorId="25B449C3" wp14:editId="5DB39BD2">
                 <wp:simplePos x="0" y="0"/>
                 <wp:positionH relativeFrom="margin">
                   <wp:align>right</wp:align>
@@ -2219,14 +2218,12 @@
                               </w:rPr>
                               <w:t xml:space="preserve">Sometimes you will have a cutscene to give the player information, or to progress the story. In RPG Maker you can add a movie, or video file that can play. We will be adding </w:t>
                             </w:r>
-                            <w:proofErr w:type="gramStart"/>
                             <w:r>
                               <w:rPr>
                                 <w:sz w:val="24"/>
                               </w:rPr>
-                              <w:t>a</w:t>
-                            </w:r>
-                            <w:proofErr w:type="gramEnd"/>
+                              <w:t>an</w:t>
+                            </w:r>
                             <w:r>
                               <w:rPr>
                                 <w:sz w:val="24"/>
@@ -2271,14 +2268,12 @@
                         </w:rPr>
                         <w:t xml:space="preserve">Sometimes you will have a cutscene to give the player information, or to progress the story. In RPG Maker you can add a movie, or video file that can play. We will be adding </w:t>
                       </w:r>
-                      <w:proofErr w:type="gramStart"/>
                       <w:r>
                         <w:rPr>
                           <w:sz w:val="24"/>
                         </w:rPr>
-                        <w:t>a</w:t>
-                      </w:r>
-                      <w:proofErr w:type="gramEnd"/>
+                        <w:t>an</w:t>
+                      </w:r>
                       <w:r>
                         <w:rPr>
                           <w:sz w:val="24"/>
@@ -2305,7 +2300,7 @@
         <mc:AlternateContent>
           <mc:Choice Requires="wps">
             <w:drawing>
-              <wp:anchor distT="0" distB="0" distL="114300" distR="114300" simplePos="0" relativeHeight="251684864" behindDoc="0" locked="0" layoutInCell="1" allowOverlap="1" wp14:anchorId="61FE3D5C" wp14:editId="0E6A02D6">
+              <wp:anchor distT="0" distB="0" distL="114300" distR="114300" simplePos="0" relativeHeight="251684864" behindDoc="0" locked="0" layoutInCell="1" allowOverlap="1" wp14:anchorId="61FE3D5C" wp14:editId="09C14E11">
                 <wp:simplePos x="0" y="0"/>
                 <wp:positionH relativeFrom="margin">
                   <wp:align>right</wp:align>
@@ -2589,7 +2584,7 @@
           <w:noProof/>
         </w:rPr>
         <w:drawing>
-          <wp:anchor distT="0" distB="0" distL="114300" distR="114300" simplePos="0" relativeHeight="251691008" behindDoc="1" locked="0" layoutInCell="1" allowOverlap="1" wp14:anchorId="2D364FBC" wp14:editId="120AA22A">
+          <wp:anchor distT="0" distB="0" distL="114300" distR="114300" simplePos="0" relativeHeight="251691008" behindDoc="1" locked="0" layoutInCell="1" allowOverlap="1" wp14:anchorId="2D364FBC" wp14:editId="1EFEA3C5">
             <wp:simplePos x="0" y="0"/>
             <wp:positionH relativeFrom="margin">
               <wp:align>center</wp:align>
@@ -2653,7 +2648,7 @@
         <mc:AlternateContent>
           <mc:Choice Requires="wps">
             <w:drawing>
-              <wp:anchor distT="0" distB="0" distL="114300" distR="114300" simplePos="0" relativeHeight="251692032" behindDoc="0" locked="0" layoutInCell="1" allowOverlap="1" wp14:anchorId="5341D371" wp14:editId="51E2C7BA">
+              <wp:anchor distT="0" distB="0" distL="114300" distR="114300" simplePos="0" relativeHeight="251692032" behindDoc="0" locked="0" layoutInCell="1" allowOverlap="1" wp14:anchorId="5341D371" wp14:editId="77D9BC84">
                 <wp:simplePos x="0" y="0"/>
                 <wp:positionH relativeFrom="column">
                   <wp:posOffset>-19050</wp:posOffset>
@@ -2689,7 +2684,89 @@
                       </wps:spPr>
                       <wps:txbx>
                         <w:txbxContent>
-                          <w:p/>
+                          <w:p>
+                            <w:r>
+                              <w:t xml:space="preserve">Now that the files are in the right folder, we have to it up in RPG Maker. </w:t>
+                            </w:r>
+                          </w:p>
+                          <w:p>
+                            <w:r>
+                              <w:t xml:space="preserve">To play movies in RPG Maker you have to use an event. Go into </w:t>
+                            </w:r>
+                            <w:r>
+                              <w:rPr>
+                                <w:b/>
+                              </w:rPr>
+                              <w:t>P</w:t>
+                            </w:r>
+                            <w:r>
+                              <w:rPr>
+                                <w:b/>
+                              </w:rPr>
+                              <w:t>age 2</w:t>
+                            </w:r>
+                            <w:r>
+                              <w:t xml:space="preserve"> of the </w:t>
+                            </w:r>
+                            <w:r>
+                              <w:rPr>
+                                <w:b/>
+                              </w:rPr>
+                              <w:t>E</w:t>
+                            </w:r>
+                            <w:r>
+                              <w:rPr>
+                                <w:b/>
+                              </w:rPr>
+                              <w:t xml:space="preserve">vent </w:t>
+                            </w:r>
+                            <w:r>
+                              <w:rPr>
+                                <w:b/>
+                              </w:rPr>
+                              <w:t>C</w:t>
+                            </w:r>
+                            <w:r>
+                              <w:rPr>
+                                <w:b/>
+                              </w:rPr>
+                              <w:t>ommands</w:t>
+                            </w:r>
+                            <w:r>
+                              <w:rPr>
+                                <w:b/>
+                              </w:rPr>
+                              <w:t xml:space="preserve"> </w:t>
+                            </w:r>
+                            <w:r>
+                              <w:t xml:space="preserve">click on </w:t>
+                            </w:r>
+                            <w:r>
+                              <w:rPr>
+                                <w:b/>
+                              </w:rPr>
+                              <w:t>Play Movie</w:t>
+                            </w:r>
+                            <w:r>
+                              <w:rPr>
+                                <w:b/>
+                              </w:rPr>
+                              <w:t xml:space="preserve">. </w:t>
+                            </w:r>
+                          </w:p>
+                          <w:p>
+                            <w:pPr>
+                              <w:rPr>
+                                <w:b/>
+                              </w:rPr>
+                            </w:pPr>
+                            <w:r>
+                              <w:rPr>
+                                <w:b/>
+                              </w:rPr>
+                              <w:t>*See Image Below*</w:t>
+                            </w:r>
+                          </w:p>
                         </w:txbxContent>
                       </wps:txbx>
                       <wps:bodyPr rot="0" spcFirstLastPara="0" vertOverflow="overflow" horzOverflow="overflow" vert="horz" wrap="square" lIns="91440" tIns="45720" rIns="91440" bIns="45720" numCol="1" spcCol="0" rtlCol="0" fromWordArt="0" anchor="ctr" anchorCtr="0" forceAA="0" compatLnSpc="1">
@@ -2709,7 +2786,89 @@
               <v:shape w14:anchorId="5341D371" id="Text Box 36" o:spid="_x0000_s1038" type="#_x0000_t202" style="position:absolute;margin-left:-1.5pt;margin-top:16.6pt;width:468.75pt;height:86.25pt;z-index:251692032;visibility:visible;mso-wrap-style:square;mso-wrap-distance-left:9pt;mso-wrap-distance-top:0;mso-wrap-distance-right:9pt;mso-wrap-distance-bottom:0;mso-position-horizontal:absolute;mso-position-horizontal-relative:text;mso-position-vertical:absolute;mso-position-vertical-relative:text;v-text-anchor:middle" o:gfxdata="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" fillcolor="white [3201]" strokeweight=".5pt">
                 <v:textbox>
                   <w:txbxContent>
-                    <w:p/>
+                    <w:p>
+                      <w:r>
+                        <w:t xml:space="preserve">Now that the files are in the right folder, we have to it up in RPG Maker. </w:t>
+                      </w:r>
+                    </w:p>
+                    <w:p>
+                      <w:r>
+                        <w:t xml:space="preserve">To play movies in RPG Maker you have to use an event. Go into </w:t>
+                      </w:r>
+                      <w:r>
+                        <w:rPr>
+                          <w:b/>
+                        </w:rPr>
+                        <w:t>P</w:t>
+                      </w:r>
+                      <w:r>
+                        <w:rPr>
+                          <w:b/>
+                        </w:rPr>
+                        <w:t>age 2</w:t>
+                      </w:r>
+                      <w:r>
+                        <w:t xml:space="preserve"> of the </w:t>
+                      </w:r>
+                      <w:r>
+                        <w:rPr>
+                          <w:b/>
+                        </w:rPr>
+                        <w:t>E</w:t>
+                      </w:r>
+                      <w:r>
+                        <w:rPr>
+                          <w:b/>
+                        </w:rPr>
+                        <w:t xml:space="preserve">vent </w:t>
+                      </w:r>
+                      <w:r>
+                        <w:rPr>
+                          <w:b/>
+                        </w:rPr>
+                        <w:t>C</w:t>
+                      </w:r>
+                      <w:r>
+                        <w:rPr>
+                          <w:b/>
+                        </w:rPr>
+                        <w:t>ommands</w:t>
+                      </w:r>
+                      <w:r>
+                        <w:rPr>
+                          <w:b/>
+                        </w:rPr>
+                        <w:t xml:space="preserve"> </w:t>
+                      </w:r>
+                      <w:r>
+                        <w:t xml:space="preserve">click on </w:t>
+                      </w:r>
+                      <w:r>
+                        <w:rPr>
+                          <w:b/>
+                        </w:rPr>
+                        <w:t>Play Movie</w:t>
+                      </w:r>
+                      <w:r>
+                        <w:rPr>
+                          <w:b/>
+                        </w:rPr>
+                        <w:t xml:space="preserve">. </w:t>
+                      </w:r>
+                    </w:p>
+                    <w:p>
+                      <w:pPr>
+                        <w:rPr>
+                          <w:b/>
+                        </w:rPr>
+                      </w:pPr>
+                      <w:r>
+                        <w:rPr>
+                          <w:b/>
+                        </w:rPr>
+                        <w:t>*See Image Below*</w:t>
+                      </w:r>
+                    </w:p>
                   </w:txbxContent>
                 </v:textbox>
               </v:shape>
@@ -2723,6 +2882,217 @@
     <w:p/>
     <w:p/>
     <w:p>
+      <w:r>
+        <w:rPr>
+          <w:noProof/>
+        </w:rPr>
+        <w:drawing>
+          <wp:anchor distT="0" distB="0" distL="114300" distR="114300" simplePos="0" relativeHeight="251693056" behindDoc="1" locked="0" layoutInCell="1" allowOverlap="1" wp14:anchorId="1BD2333F" wp14:editId="35E3FD63">
+            <wp:simplePos x="0" y="0"/>
+            <wp:positionH relativeFrom="margin">
+              <wp:align>left</wp:align>
+            </wp:positionH>
+            <wp:positionV relativeFrom="paragraph">
+              <wp:posOffset>49530</wp:posOffset>
+            </wp:positionV>
+            <wp:extent cx="3228975" cy="3746117"/>
+            <wp:effectExtent l="0" t="0" r="0" b="6985"/>
+            <wp:wrapNone/>
+            <wp:docPr id="1" name="Picture 1"/>
+            <wp:cNvGraphicFramePr>
+              <a:graphicFrameLocks xmlns:a="http://schemas.openxmlformats.org/drawingml/2006/main" noChangeAspect="1"/>
+            </wp:cNvGraphicFramePr>
+            <a:graphic xmlns:a="http://schemas.openxmlformats.org/drawingml/2006/main">
+              <a:graphicData uri="http://schemas.openxmlformats.org/drawingml/2006/picture">
+                <pic:pic xmlns:pic="http://schemas.openxmlformats.org/drawingml/2006/picture">
+                  <pic:nvPicPr>
+                    <pic:cNvPr id="1" name="Play Movie Button.PNG"/>
+                    <pic:cNvPicPr/>
+                  </pic:nvPicPr>
+                  <pic:blipFill>
+                    <a:blip r:embed="rId17">
+                      <a:extLst>
+                        <a:ext uri="{28A0092B-C50C-407E-A947-70E740481C1C}">
+                          <a14:useLocalDpi xmlns:a14="http://schemas.microsoft.com/office/drawing/2010/main" val="0"/>
+                        </a:ext>
+                      </a:extLst>
+                    </a:blip>
+                    <a:stretch>
+                      <a:fillRect/>
+                    </a:stretch>
+                  </pic:blipFill>
+                  <pic:spPr>
+                    <a:xfrm>
+                      <a:off x="0" y="0"/>
+                      <a:ext cx="3228975" cy="3746117"/>
+                    </a:xfrm>
+                    <a:prstGeom prst="rect">
+                      <a:avLst/>
+                    </a:prstGeom>
+                  </pic:spPr>
+                </pic:pic>
+              </a:graphicData>
+            </a:graphic>
+            <wp14:sizeRelH relativeFrom="margin">
+              <wp14:pctWidth>0</wp14:pctWidth>
+            </wp14:sizeRelH>
+            <wp14:sizeRelV relativeFrom="margin">
+              <wp14:pctHeight>0</wp14:pctHeight>
+            </wp14:sizeRelV>
+          </wp:anchor>
+        </w:drawing>
+      </w:r>
+      <w:r>
+        <w:rPr>
+          <w:noProof/>
+        </w:rPr>
+        <mc:AlternateContent>
+          <mc:Choice Requires="wps">
+            <w:drawing>
+              <wp:anchor distT="0" distB="0" distL="114300" distR="114300" simplePos="0" relativeHeight="251694080" behindDoc="0" locked="0" layoutInCell="1" allowOverlap="1" wp14:anchorId="578773B2" wp14:editId="62A2EF40">
+                <wp:simplePos x="0" y="0"/>
+                <wp:positionH relativeFrom="margin">
+                  <wp:align>right</wp:align>
+                </wp:positionH>
+                <wp:positionV relativeFrom="paragraph">
+                  <wp:posOffset>59055</wp:posOffset>
+                </wp:positionV>
+                <wp:extent cx="2466975" cy="2390775"/>
+                <wp:effectExtent l="0" t="0" r="28575" b="28575"/>
+                <wp:wrapNone/>
+                <wp:docPr id="2" name="Text Box 2"/>
+                <wp:cNvGraphicFramePr/>
+                <a:graphic xmlns:a="http://schemas.openxmlformats.org/drawingml/2006/main">
+                  <a:graphicData uri="http://schemas.microsoft.com/office/word/2010/wordprocessingShape">
+                    <wps:wsp>
+                      <wps:cNvSpPr txBox="1"/>
+                      <wps:spPr>
+                        <a:xfrm>
+                          <a:off x="0" y="0"/>
+                          <a:ext cx="2466975" cy="2390775"/>
+                        </a:xfrm>
+                        <a:prstGeom prst="rect">
+                          <a:avLst/>
+                        </a:prstGeom>
+                        <a:solidFill>
+                          <a:schemeClr val="lt1"/>
+                        </a:solidFill>
+                        <a:ln w="6350">
+                          <a:solidFill>
+                            <a:prstClr val="black"/>
+                          </a:solidFill>
+                        </a:ln>
+                      </wps:spPr>
+                      <wps:txbx>
+                        <w:txbxContent>
+                          <w:p>
+                            <w:r>
+                              <w:t xml:space="preserve">When clicked a list of movies should pop up. The names should be the name of file. Once clicked on click </w:t>
+                            </w:r>
+                            <w:r>
+                              <w:rPr>
+                                <w:i/>
+                              </w:rPr>
+                              <w:t>“ok”</w:t>
+                            </w:r>
+                            <w:r>
+                              <w:t xml:space="preserve"> and save the event. Now when you run the event the movie should play. </w:t>
+                            </w:r>
+                          </w:p>
+                          <w:p>
+                            <w:r>
+                              <w:t>You can use this for an intro cutscene, or if you</w:t>
+                            </w:r>
+                            <w:r>
+                              <w:t>r</w:t>
+                            </w:r>
+                            <w:r>
+                              <w:t xml:space="preserve"> character </w:t>
+                            </w:r>
+                            <w:r>
+                              <w:t>has an item you can play an unlocked video.</w:t>
+                            </w:r>
+                          </w:p>
+                          <w:p>
+                            <w:r>
+                              <w:t xml:space="preserve">Since you </w:t>
+                            </w:r>
+                            <w:r>
+                              <w:t>use them in events you can use them in IF Statements, or loops. The possibilities are endless.</w:t>
+                            </w:r>
+                            <w:bookmarkStart w:id="0" w:name="_GoBack"/>
+                            <w:bookmarkEnd w:id="0"/>
+                          </w:p>
+                          <w:p/>
+                        </w:txbxContent>
+                      </wps:txbx>
+                      <wps:bodyPr rot="0" spcFirstLastPara="0" vertOverflow="overflow" horzOverflow="overflow" vert="horz" wrap="square" lIns="91440" tIns="45720" rIns="91440" bIns="45720" numCol="1" spcCol="0" rtlCol="0" fromWordArt="0" anchor="t" anchorCtr="0" forceAA="0" compatLnSpc="1">
+                        <a:prstTxWarp prst="textNoShape">
+                          <a:avLst/>
+                        </a:prstTxWarp>
+                        <a:noAutofit/>
+                      </wps:bodyPr>
+                    </wps:wsp>
+                  </a:graphicData>
+                </a:graphic>
+                <wp14:sizeRelV relativeFrom="margin">
+                  <wp14:pctHeight>0</wp14:pctHeight>
+                </wp14:sizeRelV>
+              </wp:anchor>
+            </w:drawing>
+          </mc:Choice>
+          <mc:Fallback>
+            <w:pict>
+              <v:shape w14:anchorId="578773B2" id="Text Box 2" o:spid="_x0000_s1039" type="#_x0000_t202" style="position:absolute;margin-left:143.05pt;margin-top:4.65pt;width:194.25pt;height:188.25pt;z-index:251694080;visibility:visible;mso-wrap-style:square;mso-height-percent:0;mso-wrap-distance-left:9pt;mso-wrap-distance-top:0;mso-wrap-distance-right:9pt;mso-wrap-distance-bottom:0;mso-position-horizontal:right;mso-position-horizontal-relative:margin;mso-position-vertical:absolute;mso-position-vertical-relative:text;mso-height-percent:0;mso-height-relative:margin;v-text-anchor:top" o:gfxdata="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" fillcolor="white [3201]" strokeweight=".5pt">
+                <v:textbox>
+                  <w:txbxContent>
+                    <w:p>
+                      <w:r>
+                        <w:t xml:space="preserve">When clicked a list of movies should pop up. The names should be the name of file. Once clicked on click </w:t>
+                      </w:r>
+                      <w:r>
+                        <w:rPr>
+                          <w:i/>
+                        </w:rPr>
+                        <w:t>“ok”</w:t>
+                      </w:r>
+                      <w:r>
+                        <w:t xml:space="preserve"> and save the event. Now when you run the event the movie should play. </w:t>
+                      </w:r>
+                    </w:p>
+                    <w:p>
+                      <w:r>
+                        <w:t>You can use this for an intro cutscene, or if you</w:t>
+                      </w:r>
+                      <w:r>
+                        <w:t>r</w:t>
+                      </w:r>
+                      <w:r>
+                        <w:t xml:space="preserve"> character </w:t>
+                      </w:r>
+                      <w:r>
+                        <w:t>has an item you can play an unlocked video.</w:t>
+                      </w:r>
+                    </w:p>
+                    <w:p>
+                      <w:r>
+                        <w:t xml:space="preserve">Since you </w:t>
+                      </w:r>
+                      <w:r>
+                        <w:t>use them in events you can use them in IF Statements, or loops. The possibilities are endless.</w:t>
+                      </w:r>
+                      <w:bookmarkStart w:id="1" w:name="_GoBack"/>
+                      <w:bookmarkEnd w:id="1"/>
+                    </w:p>
+                    <w:p/>
+                  </w:txbxContent>
+                </v:textbox>
+                <w10:wrap anchorx="margin"/>
+              </v:shape>
+            </w:pict>
+          </mc:Fallback>
+        </mc:AlternateContent>
+      </w:r>
       <w:r>
         <w:br w:type="page"/>
       </w:r>
@@ -2827,7 +3197,7 @@
           </mc:Choice>
           <mc:Fallback>
             <w:pict>
-              <v:shape w14:anchorId="6C6C7F87" id="Rectangle: Diagonal Corners Rounded 31" o:spid="_x0000_s1039" style="position:absolute;margin-left:0;margin-top:-28.5pt;width:451.4pt;height:72.7pt;z-index:251686912;visibility:visible;mso-wrap-style:square;mso-width-percent:0;mso-height-percent:0;mso-wrap-distance-left:9pt;mso-wrap-distance-top:0;mso-wrap-distance-right:9pt;mso-wrap-distance-bottom:0;mso-position-horizontal:center;mso-position-horizontal-relative:margin;mso-position-vertical:absolute;mso-position-vertical-relative:text;mso-width-percent:0;mso-height-percent:0;mso-width-relative:margin;mso-height-relative:margin;v-text-anchor:middle" coordsize="5732780,923290" o:spt="100" o:gfxdata="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" adj="-11796480,,5400" path="m461645,l5732780,r,l5732780,461645v,254959,-206686,461645,-461645,461645l,923290r,l,461645c,206686,206686,,461645,xe" fillcolor="#70ad47 [3209]" strokecolor="#375623 [1609]" strokeweight="1pt">
+              <v:shape w14:anchorId="6C6C7F87" id="Rectangle: Diagonal Corners Rounded 31" o:spid="_x0000_s1040" style="position:absolute;margin-left:0;margin-top:-28.5pt;width:451.4pt;height:72.7pt;z-index:251686912;visibility:visible;mso-wrap-style:square;mso-width-percent:0;mso-height-percent:0;mso-wrap-distance-left:9pt;mso-wrap-distance-top:0;mso-wrap-distance-right:9pt;mso-wrap-distance-bottom:0;mso-position-horizontal:center;mso-position-horizontal-relative:margin;mso-position-vertical:absolute;mso-position-vertical-relative:text;mso-width-percent:0;mso-height-percent:0;mso-width-relative:margin;mso-height-relative:margin;v-text-anchor:middle" coordsize="5732780,923290" o:spt="100" o:gfxdata="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" adj="-11796480,,5400" path="m461645,l5732780,r,l5732780,461645v,254959,-206686,461645,-461645,461645l,923290r,l,461645c,206686,206686,,461645,xe" fillcolor="#70ad47 [3209]" strokecolor="#375623 [1609]" strokeweight="1pt">
                 <v:stroke joinstyle="miter"/>
                 <v:formulas/>
                 <v:path arrowok="t" o:connecttype="custom" o:connectlocs="461645,0;5732780,0;5732780,0;5732780,461645;5271135,923290;0,923290;0,923290;0,461645;461645,0" o:connectangles="0,0,0,0,0,0,0,0,0" textboxrect="0,0,5732780,923290"/>
@@ -2946,7 +3316,7 @@
           </mc:Choice>
           <mc:Fallback>
             <w:pict>
-              <v:rect w14:anchorId="5DCF8BCF" id="Rectangle 32" o:spid="_x0000_s1040" style="position:absolute;margin-left:414.55pt;margin-top:13.5pt;width:465.75pt;height:47.25pt;z-index:251687936;visibility:visible;mso-wrap-style:square;mso-width-percent:0;mso-height-percent:0;mso-wrap-distance-left:9pt;mso-wrap-distance-top:0;mso-wrap-distance-right:9pt;mso-wrap-distance-bottom:0;mso-position-horizontal:right;mso-position-horizontal-relative:margin;mso-position-vertical:absolute;mso-position-vertical-relative:text;mso-width-percent:0;mso-height-percent:0;mso-width-relative:margin;mso-height-relative:margin;v-text-anchor:middle" o:gfxdata="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" fillcolor="white [3201]" strokecolor="black [3200]" strokeweight="1pt">
+              <v:rect w14:anchorId="5DCF8BCF" id="Rectangle 32" o:spid="_x0000_s1041" style="position:absolute;margin-left:414.55pt;margin-top:13.5pt;width:465.75pt;height:47.25pt;z-index:251687936;visibility:visible;mso-wrap-style:square;mso-width-percent:0;mso-height-percent:0;mso-wrap-distance-left:9pt;mso-wrap-distance-top:0;mso-wrap-distance-right:9pt;mso-wrap-distance-bottom:0;mso-position-horizontal:right;mso-position-horizontal-relative:margin;mso-position-vertical:absolute;mso-position-vertical-relative:text;mso-width-percent:0;mso-height-percent:0;mso-width-relative:margin;mso-height-relative:margin;v-text-anchor:middle" o:gfxdata="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" fillcolor="white [3201]" strokecolor="black [3200]" strokeweight="1pt">
                 <v:textbox>
                   <w:txbxContent>
                     <w:p>
@@ -3050,7 +3420,7 @@
           </mc:Choice>
           <mc:Fallback>
             <w:pict>
-              <v:rect w14:anchorId="15E77D92" id="Rectangle 33" o:spid="_x0000_s1041" style="position:absolute;margin-left:158.05pt;margin-top:13.5pt;width:209.25pt;height:190.5pt;z-index:251689984;visibility:visible;mso-wrap-style:square;mso-width-percent:0;mso-height-percent:0;mso-wrap-distance-left:9pt;mso-wrap-distance-top:0;mso-wrap-distance-right:9pt;mso-wrap-distance-bottom:0;mso-position-horizontal:right;mso-position-horizontal-relative:margin;mso-position-vertical:absolute;mso-position-vertical-relative:text;mso-width-percent:0;mso-height-percent:0;mso-width-relative:margin;mso-height-relative:margin;v-text-anchor:middle" o:gfxdata="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" fillcolor="white [3201]" strokecolor="black [3200]" strokeweight="1pt">
+              <v:rect w14:anchorId="15E77D92" id="Rectangle 33" o:spid="_x0000_s1042" style="position:absolute;margin-left:158.05pt;margin-top:13.5pt;width:209.25pt;height:190.5pt;z-index:251689984;visibility:visible;mso-wrap-style:square;mso-width-percent:0;mso-height-percent:0;mso-wrap-distance-left:9pt;mso-wrap-distance-top:0;mso-wrap-distance-right:9pt;mso-wrap-distance-bottom:0;mso-position-horizontal:right;mso-position-horizontal-relative:margin;mso-position-vertical:absolute;mso-position-vertical-relative:text;mso-width-percent:0;mso-height-percent:0;mso-width-relative:margin;mso-height-relative:margin;v-text-anchor:middle" o:gfxdata="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" fillcolor="white [3201]" strokecolor="black [3200]" strokeweight="1pt">
                 <v:textbox>
                   <w:txbxContent>
                     <w:p>
@@ -3142,7 +3512,7 @@
           </mc:Choice>
           <mc:Fallback>
             <w:pict>
-              <v:rect w14:anchorId="79391A03" id="Rectangle 34" o:spid="_x0000_s1042" style="position:absolute;margin-left:0;margin-top:11.3pt;width:209.25pt;height:190.5pt;z-index:251688960;visibility:visible;mso-wrap-style:square;mso-width-percent:0;mso-height-percent:0;mso-wrap-distance-left:9pt;mso-wrap-distance-top:0;mso-wrap-distance-right:9pt;mso-wrap-distance-bottom:0;mso-position-horizontal:left;mso-position-horizontal-relative:margin;mso-position-vertical:absolute;mso-position-vertical-relative:text;mso-width-percent:0;mso-height-percent:0;mso-width-relative:margin;mso-height-relative:margin;v-text-anchor:middle" o:gfxdata="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" fillcolor="white [3201]" strokecolor="black [3200]" strokeweight="1pt">
+              <v:rect w14:anchorId="79391A03" id="Rectangle 34" o:spid="_x0000_s1043" style="position:absolute;margin-left:0;margin-top:11.3pt;width:209.25pt;height:190.5pt;z-index:251688960;visibility:visible;mso-wrap-style:square;mso-width-percent:0;mso-height-percent:0;mso-wrap-distance-left:9pt;mso-wrap-distance-top:0;mso-wrap-distance-right:9pt;mso-wrap-distance-bottom:0;mso-position-horizontal:left;mso-position-horizontal-relative:margin;mso-position-vertical:absolute;mso-position-vertical-relative:text;mso-width-percent:0;mso-height-percent:0;mso-width-relative:margin;mso-height-relative:margin;v-text-anchor:middle" o:gfxdata="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" fillcolor="white [3201]" strokecolor="black [3200]" strokeweight="1pt">
                 <v:textbox>
                   <w:txbxContent>
                     <w:p>
@@ -3165,7 +3535,7 @@
     <w:p/>
     <w:p/>
     <w:sectPr>
-      <w:footerReference w:type="default" r:id="rId17"/>
+      <w:footerReference w:type="default" r:id="rId18"/>
       <w:pgSz w:w="12240" w:h="15840"/>
       <w:pgMar w:top="1440" w:right="1440" w:bottom="1440" w:left="1440" w:header="0" w:footer="360" w:gutter="0"/>
       <w:cols w:space="720"/>
@@ -3210,6 +3580,7 @@
         <w:docPartUnique/>
       </w:docPartObj>
     </w:sdtPr>
+    <w:sdtEndPr/>
     <w:sdtContent>
       <w:sdt>
         <w:sdtPr>
@@ -3219,6 +3590,7 @@
             <w:docPartUnique/>
           </w:docPartObj>
         </w:sdtPr>
+        <w:sdtEndPr/>
         <w:sdtContent>
           <w:p>
             <w:pPr>
@@ -4563,6 +4935,15 @@
 </file>
 
 <file path=customXml/item1.xml><?xml version="1.0" encoding="utf-8"?>
+<?mso-contentType ?>
+<FormTemplates xmlns="http://schemas.microsoft.com/sharepoint/v3/contenttype/forms">
+  <Display>DocumentLibraryForm</Display>
+  <Edit>DocumentLibraryForm</Edit>
+  <New>DocumentLibraryForm</New>
+</FormTemplates>
+</file>
+
+<file path=customXml/item2.xml><?xml version="1.0" encoding="utf-8"?>
 <ct:contentTypeSchema xmlns:ct="http://schemas.microsoft.com/office/2006/metadata/contentType" xmlns:ma="http://schemas.microsoft.com/office/2006/metadata/properties/metaAttributes" ct:_="" ma:_="" ma:contentTypeName="Document" ma:contentTypeID="0x0101001B82B3A859C5B4419E9F4DEF0565ED83" ma:contentTypeVersion="12" ma:contentTypeDescription="Create a new document." ma:contentTypeScope="" ma:versionID="fddd2bc73e40ffcccedad88f5ab5fe5b">
   <xsd:schema xmlns:xsd="http://www.w3.org/2001/XMLSchema" xmlns:xs="http://www.w3.org/2001/XMLSchema" xmlns:p="http://schemas.microsoft.com/office/2006/metadata/properties" xmlns:ns3="afa79ede-8800-4b38-b2d4-921a0a289804" xmlns:ns4="97551102-5158-477f-890e-1cd2281c8b2d" targetNamespace="http://schemas.microsoft.com/office/2006/metadata/properties" ma:root="true" ma:fieldsID="719c938c2a59f91eb0c0be56e945f8ce" ns3:_="" ns4:_="">
     <xsd:import namespace="afa79ede-8800-4b38-b2d4-921a0a289804"/>
@@ -4779,15 +5160,6 @@
 </ct:contentTypeSchema>
 </file>
 
-<file path=customXml/item2.xml><?xml version="1.0" encoding="utf-8"?>
-<?mso-contentType ?>
-<FormTemplates xmlns="http://schemas.microsoft.com/sharepoint/v3/contenttype/forms">
-  <Display>DocumentLibraryForm</Display>
-  <Edit>DocumentLibraryForm</Edit>
-  <New>DocumentLibraryForm</New>
-</FormTemplates>
-</file>
-
 <file path=customXml/item3.xml><?xml version="1.0" encoding="utf-8"?>
 <p:properties xmlns:p="http://schemas.microsoft.com/office/2006/metadata/properties" xmlns:xsi="http://www.w3.org/2001/XMLSchema-instance" xmlns:pc="http://schemas.microsoft.com/office/infopath/2007/PartnerControls">
   <documentManagement/>
@@ -4795,6 +5167,14 @@
 </file>
 
 <file path=customXml/itemProps1.xml><?xml version="1.0" encoding="utf-8"?>
+<ds:datastoreItem xmlns:ds="http://schemas.openxmlformats.org/officeDocument/2006/customXml" ds:itemID="{6500025A-3BF6-4AF0-9D63-B5CC6396E1E8}">
+  <ds:schemaRefs>
+    <ds:schemaRef ds:uri="http://schemas.microsoft.com/sharepoint/v3/contenttype/forms"/>
+  </ds:schemaRefs>
+</ds:datastoreItem>
+</file>
+
+<file path=customXml/itemProps2.xml><?xml version="1.0" encoding="utf-8"?>
 <ds:datastoreItem xmlns:ds="http://schemas.openxmlformats.org/officeDocument/2006/customXml" ds:itemID="{9DBFA3B5-BD5B-41E6-8259-D5192013EC87}">
   <ds:schemaRefs>
     <ds:schemaRef ds:uri="http://schemas.microsoft.com/office/2006/metadata/contentType"/>
@@ -4813,19 +5193,19 @@
 </ds:datastoreItem>
 </file>
 
-<file path=customXml/itemProps2.xml><?xml version="1.0" encoding="utf-8"?>
-<ds:datastoreItem xmlns:ds="http://schemas.openxmlformats.org/officeDocument/2006/customXml" ds:itemID="{6500025A-3BF6-4AF0-9D63-B5CC6396E1E8}">
-  <ds:schemaRefs>
-    <ds:schemaRef ds:uri="http://schemas.microsoft.com/sharepoint/v3/contenttype/forms"/>
-  </ds:schemaRefs>
-</ds:datastoreItem>
-</file>
-
 <file path=customXml/itemProps3.xml><?xml version="1.0" encoding="utf-8"?>
 <ds:datastoreItem xmlns:ds="http://schemas.openxmlformats.org/officeDocument/2006/customXml" ds:itemID="{393B7BC7-7E9F-425E-962B-EB2A805E9F4C}">
   <ds:schemaRefs>
+    <ds:schemaRef ds:uri="http://schemas.openxmlformats.org/package/2006/metadata/core-properties"/>
+    <ds:schemaRef ds:uri="http://schemas.microsoft.com/office/2006/documentManagement/types"/>
+    <ds:schemaRef ds:uri="http://purl.org/dc/dcmitype/"/>
+    <ds:schemaRef ds:uri="http://purl.org/dc/terms/"/>
+    <ds:schemaRef ds:uri="97551102-5158-477f-890e-1cd2281c8b2d"/>
+    <ds:schemaRef ds:uri="http://schemas.microsoft.com/office/infopath/2007/PartnerControls"/>
+    <ds:schemaRef ds:uri="http://purl.org/dc/elements/1.1/"/>
+    <ds:schemaRef ds:uri="afa79ede-8800-4b38-b2d4-921a0a289804"/>
     <ds:schemaRef ds:uri="http://schemas.microsoft.com/office/2006/metadata/properties"/>
-    <ds:schemaRef ds:uri="http://schemas.microsoft.com/office/infopath/2007/PartnerControls"/>
+    <ds:schemaRef ds:uri="http://www.w3.org/XML/1998/namespace"/>
   </ds:schemaRefs>
 </ds:datastoreItem>
 </file>
</xml_diff>